<commit_message>
Added statistics info to instructions
</commit_message>
<xml_diff>
--- a/Instructions(ITA).docx
+++ b/Instructions(ITA).docx
@@ -4,15 +4,20 @@
   <w:body>
     <w:p>
       <w:pPr>
+        <w:jc w:val="center"/>
         <w:rPr>
           <w:b/>
+          <w:sz w:val="32"/>
+          <w:szCs w:val="32"/>
         </w:rPr>
       </w:pPr>
       <w:r>
         <w:rPr>
           <w:b/>
-        </w:rPr>
-        <w:t>Breve descrizione del progetto:</w:t>
+          <w:sz w:val="32"/>
+          <w:szCs w:val="32"/>
+        </w:rPr>
+        <w:t>BREVE DESCRIZIONE DEL PROGETTO</w:t>
       </w:r>
     </w:p>
     <w:p>
@@ -56,17 +61,11 @@
     </w:p>
     <w:p>
       <w:r>
-        <w:t>Inoltre l'autobus deve essere in grado di riconoscere se delle coordinate corrispondono alle coordinate di una fermata di sua competenza. Di conseguenza in fase di ini</w:t>
-      </w:r>
-      <w:r>
-        <w:t xml:space="preserve">zializzazione viene creata una </w:t>
-      </w:r>
-      <w:proofErr w:type="spellStart"/>
-      <w:r>
-        <w:t>H</w:t>
-      </w:r>
-      <w:r>
-        <w:t>ashMap</w:t>
+        <w:t xml:space="preserve">Inoltre l'autobus deve essere in grado di riconoscere se delle coordinate corrispondono alle coordinate di una fermata di sua competenza. Di conseguenza in fase di inizializzazione viene creata una </w:t>
+      </w:r>
+      <w:proofErr w:type="spellStart"/>
+      <w:r>
+        <w:t>HashMap</w:t>
       </w:r>
       <w:proofErr w:type="spellEnd"/>
       <w:r>
@@ -75,19 +74,7 @@
     </w:p>
     <w:p>
       <w:r>
-        <w:t>Cos</w:t>
-      </w:r>
-      <w:r>
-        <w:t>ì</w:t>
-      </w:r>
-      <w:r>
-        <w:t xml:space="preserve"> facendo ogniqualvolta l'autobus avanza di un punto, deve </w:t>
-      </w:r>
-      <w:r>
-        <w:t>interrogarsi per verificare se è</w:t>
-      </w:r>
-      <w:r>
-        <w:t xml:space="preserve"> arrivato o no ad una fermata, e a seconda dei casi eseguire le opportune operazioni. Notare che entrambe le liste (lista delle coordinate da attraversare e lista delle coordinate delle fermate) sono ottenute facendo </w:t>
+        <w:t xml:space="preserve">Così facendo ogniqualvolta l'autobus avanza di un punto, deve interrogarsi per verificare se è arrivato o no ad una fermata, e a seconda dei casi eseguire le opportune operazioni. Notare che entrambe le liste (lista delle coordinate da attraversare e lista delle coordinate delle fermate) sono ottenute facendo </w:t>
       </w:r>
       <w:proofErr w:type="spellStart"/>
       <w:r>
@@ -95,10 +82,7 @@
       </w:r>
       <w:proofErr w:type="spellEnd"/>
       <w:r>
-        <w:t xml:space="preserve"> (1)</w:t>
-      </w:r>
-      <w:r>
-        <w:t xml:space="preserve"> dei relativi </w:t>
+        <w:t xml:space="preserve"> (1) dei relativi </w:t>
       </w:r>
       <w:proofErr w:type="gramStart"/>
       <w:r>
@@ -128,19 +112,7 @@
       </w:r>
       <w:proofErr w:type="spellEnd"/>
       <w:r>
-        <w:t>. Una volta inizializzate le strutture dati necessarie</w:t>
-      </w:r>
-      <w:r>
-        <w:t>,</w:t>
-      </w:r>
-      <w:r>
-        <w:t xml:space="preserve"> l'autobus </w:t>
-      </w:r>
-      <w:r>
-        <w:t>è</w:t>
-      </w:r>
-      <w:r>
-        <w:t xml:space="preserve"> pronto per partire. In particolare vengono inserite tutte le informazioni non mutevoli all'interno della SIB (per maggiori dettagli consultare il grafo dell'ontologia):</w:t>
+        <w:t>. Una volta inizializzate le strutture dati necessarie, l'autobus è pronto per partire. In particolare vengono inserite tutte le informazioni non mutevoli all'interno della SIB (per maggiori dettagli consultare il grafo dell'ontologia):</w:t>
       </w:r>
     </w:p>
     <w:p>
@@ -206,22 +178,13 @@
         </w:numPr>
       </w:pPr>
       <w:r>
-        <w:t>l</w:t>
-      </w:r>
-      <w:r>
-        <w:t>inea e massimo numero di posti disponibili</w:t>
+        <w:t>linea e massimo numero di posti disponibili</w:t>
       </w:r>
     </w:p>
     <w:p/>
     <w:p>
       <w:r>
-        <w:t>Queste informazioni sono statiche, e dunque non variano mai all'interno della stessa simulazione. Tuttavia assumeranno valori diversi gli attributi degli oggetti elencati precedentemente</w:t>
-      </w:r>
-      <w:r>
-        <w:t>:</w:t>
-      </w:r>
-      <w:r>
-        <w:t xml:space="preserve"> ad esempio ogniqualvolta l'autobus avanza di una posizione</w:t>
+        <w:t>Queste informazioni sono statiche, e dunque non variano mai all'interno della stessa simulazione. Tuttavia assumeranno valori diversi gli attributi degli oggetti elencati precedentemente: ad esempio ogniqualvolta l'autobus avanza di una posizione</w:t>
       </w:r>
       <w:r>
         <w:t xml:space="preserve">, aggiornerà i </w:t>
@@ -240,14 +203,9 @@
       </w:r>
       <w:proofErr w:type="spellEnd"/>
       <w:r>
-        <w:t xml:space="preserve">” </w:t>
-      </w:r>
-      <w:proofErr w:type="gramStart"/>
-      <w:r>
-        <w:t>e “</w:t>
-      </w:r>
-      <w:proofErr w:type="spellStart"/>
-      <w:proofErr w:type="gramEnd"/>
+        <w:t>” e “</w:t>
+      </w:r>
+      <w:proofErr w:type="spellStart"/>
       <w:r>
         <w:t>longitude</w:t>
       </w:r>
@@ -288,19 +246,7 @@
     </w:p>
     <w:p>
       <w:r>
-        <w:t>Le operazioni fondamentali dell'autobus si sviluppano attraverso tre cicli for: il ciclo pi</w:t>
-      </w:r>
-      <w:r>
-        <w:t>ù</w:t>
-      </w:r>
-      <w:r>
-        <w:t xml:space="preserve"> esterno corrisponde al numero di giorni da simulare, quello intermedio al numero di corse da simulare, mentre quello pi</w:t>
-      </w:r>
-      <w:r>
-        <w:t>ù</w:t>
-      </w:r>
-      <w:r>
-        <w:t xml:space="preserve"> interno corrisponde alla lista di punti sulla mappa che l'autobus deve attraversare. </w:t>
+        <w:t xml:space="preserve">Le operazioni fondamentali dell'autobus si sviluppano attraverso tre cicli for: il ciclo più esterno corrisponde al numero di giorni da simulare, quello intermedio al numero di corse da simulare, mentre quello più interno corrisponde alla lista di punti sulla mappa che l'autobus deve attraversare. </w:t>
       </w:r>
     </w:p>
     <w:p>
@@ -997,10 +943,7 @@
       </w:r>
       <w:proofErr w:type="spellEnd"/>
       <w:r>
-        <w:t xml:space="preserve"> (1)</w:t>
-      </w:r>
-      <w:r>
-        <w:t>.</w:t>
+        <w:t xml:space="preserve"> (1).</w:t>
       </w:r>
     </w:p>
     <w:p>
@@ -1053,173 +996,1651 @@
     </w:p>
     <w:p/>
     <w:p>
-      <w:pPr>
-        <w:rPr>
-          <w:u w:val="single"/>
-        </w:rPr>
-      </w:pPr>
-      <w:r>
-        <w:t>Dal punto di vista delle utilità prodotte è presente un file con la configurazione del server</w:t>
-      </w:r>
-      <w:r>
-        <w:t xml:space="preserve"> (</w:t>
-      </w:r>
-      <w:proofErr w:type="spellStart"/>
-      <w:r>
-        <w:rPr>
-          <w:rFonts w:ascii="Courier New" w:hAnsi="Courier New" w:cs="Courier New"/>
-        </w:rPr>
-        <w:t>SIBConfiguration</w:t>
-      </w:r>
-      <w:proofErr w:type="spellEnd"/>
-      <w:r>
-        <w:t>)</w:t>
-      </w:r>
-      <w:r>
-        <w:t xml:space="preserve"> dove è presente la SIB, una classe che contiene tutte le informazioni dell'ontologia e la classe </w:t>
-      </w:r>
-      <w:r>
-        <w:rPr>
-          <w:rFonts w:ascii="Courier New" w:hAnsi="Courier New" w:cs="Courier New"/>
-        </w:rPr>
-        <w:t>Triple</w:t>
-      </w:r>
-      <w:r>
-        <w:t xml:space="preserve">. Quest'ultima permette di aggiungere un livello di astrazione maggiore per l'inserimento delle triple all'interno della SIB. Fornisce quindi all'utente una vista sotto forma di soggetto, predicato e oggetto interfacciandosi con le API </w:t>
-      </w:r>
-      <w:proofErr w:type="spellStart"/>
-      <w:r>
-        <w:t>pre</w:t>
-      </w:r>
-      <w:proofErr w:type="spellEnd"/>
-      <w:r>
-        <w:t xml:space="preserve">-esistenti che utilizzano solamente dei </w:t>
-      </w:r>
-      <w:proofErr w:type="spellStart"/>
-      <w:r>
-        <w:rPr>
-          <w:rFonts w:ascii="Courier New" w:hAnsi="Courier New" w:cs="Courier New"/>
-        </w:rPr>
-        <w:t>Vector</w:t>
-      </w:r>
-      <w:proofErr w:type="spellEnd"/>
-      <w:r>
-        <w:rPr>
-          <w:rFonts w:ascii="Courier New" w:hAnsi="Courier New" w:cs="Courier New"/>
-        </w:rPr>
-        <w:t>&lt;</w:t>
-      </w:r>
-      <w:proofErr w:type="spellStart"/>
-      <w:r>
-        <w:rPr>
-          <w:rFonts w:ascii="Courier New" w:hAnsi="Courier New" w:cs="Courier New"/>
-        </w:rPr>
-        <w:t>String</w:t>
-      </w:r>
-      <w:proofErr w:type="spellEnd"/>
-      <w:r>
-        <w:rPr>
-          <w:rFonts w:ascii="Courier New" w:hAnsi="Courier New" w:cs="Courier New"/>
-        </w:rPr>
-        <w:t>&gt;</w:t>
-      </w:r>
-      <w:r>
-        <w:t>.</w:t>
-      </w:r>
-    </w:p>
-    <w:p/>
-    <w:p/>
+      <w:r>
+        <w:t xml:space="preserve">La stampa delle </w:t>
+      </w:r>
+      <w:r>
+        <w:t xml:space="preserve">statistiche finali </w:t>
+      </w:r>
+      <w:r>
+        <w:t xml:space="preserve">è gestita </w:t>
+      </w:r>
+      <w:r>
+        <w:t>da due classi:</w:t>
+      </w:r>
+    </w:p>
     <w:p>
       <w:pPr>
         <w:pStyle w:val="Paragrafoelenco"/>
         <w:numPr>
           <w:ilvl w:val="0"/>
-          <w:numId w:val="4"/>
+          <w:numId w:val="6"/>
         </w:numPr>
       </w:pPr>
-      <w:r>
-        <w:t xml:space="preserve">I </w:t>
-      </w:r>
-      <w:proofErr w:type="spellStart"/>
-      <w:r>
-        <w:t>parser</w:t>
-      </w:r>
-      <w:proofErr w:type="spellEnd"/>
-      <w:r>
-        <w:t xml:space="preserve"> SAX permettono di analizzare dei file xml per ricavare l'elenco dei punti di cui è composto il percorso di una linea e l'elenco delle fermate per ogni linea. Nel caso dei punti appartenenti al percorso il </w:t>
-      </w:r>
-      <w:proofErr w:type="spellStart"/>
-      <w:r>
-        <w:t>parser</w:t>
-      </w:r>
-      <w:proofErr w:type="spellEnd"/>
-      <w:r>
-        <w:t xml:space="preserve"> si limiterà ad estrapolare le coordinate di ogni punto, mentre per le fermate verrà considerato anche il </w:t>
-      </w:r>
-      <w:proofErr w:type="spellStart"/>
-      <w:r>
-        <w:t>tag</w:t>
-      </w:r>
-      <w:proofErr w:type="spellEnd"/>
-      <w:r>
-        <w:t xml:space="preserve"> contenente il nome della fermata.</w:t>
-      </w:r>
-    </w:p>
-    <w:p/>
+      <w:proofErr w:type="spellStart"/>
+      <w:r>
+        <w:rPr>
+          <w:rFonts w:ascii="Courier New" w:hAnsi="Courier New" w:cs="Courier New"/>
+        </w:rPr>
+        <w:t>StatisticsFrame</w:t>
+      </w:r>
+      <w:proofErr w:type="spellEnd"/>
+      <w:r>
+        <w:t>, frame di visualizzazione;</w:t>
+      </w:r>
+    </w:p>
     <w:p>
       <w:pPr>
         <w:pStyle w:val="Paragrafoelenco"/>
         <w:numPr>
           <w:ilvl w:val="0"/>
-          <w:numId w:val="4"/>
+          <w:numId w:val="6"/>
         </w:numPr>
       </w:pPr>
-      <w:r>
-        <w:t xml:space="preserve">Tutti i dati di simulazione </w:t>
-      </w:r>
-      <w:r>
-        <w:t>s</w:t>
-      </w:r>
-      <w:r>
-        <w:t xml:space="preserve">ono disponibili all'interno del programma tramite il singleton </w:t>
-      </w:r>
-      <w:proofErr w:type="spellStart"/>
-      <w:r>
-        <w:rPr>
-          <w:rFonts w:ascii="Courier New" w:hAnsi="Courier New" w:cs="Courier New"/>
-        </w:rPr>
-        <w:t>SimulationConfig</w:t>
+      <w:proofErr w:type="spellStart"/>
+      <w:r>
+        <w:rPr>
+          <w:rFonts w:ascii="Courier New" w:hAnsi="Courier New" w:cs="Courier New"/>
+        </w:rPr>
+        <w:t>StatisticsManager</w:t>
+      </w:r>
+      <w:proofErr w:type="spellEnd"/>
+      <w:r>
+        <w:t>, contiene</w:t>
+      </w:r>
+      <w:r>
+        <w:t xml:space="preserve"> logica </w:t>
+      </w:r>
+      <w:r>
+        <w:t>delle statistiche.</w:t>
+      </w:r>
+    </w:p>
+    <w:p/>
+    <w:p>
+      <w:r>
+        <w:t xml:space="preserve">La classe </w:t>
+      </w:r>
+      <w:proofErr w:type="spellStart"/>
+      <w:r>
+        <w:rPr>
+          <w:rFonts w:ascii="Courier New" w:hAnsi="Courier New" w:cs="Courier New"/>
+        </w:rPr>
+        <w:t>StatisticsFrame</w:t>
+      </w:r>
+      <w:proofErr w:type="spellEnd"/>
+      <w:r>
+        <w:t xml:space="preserve"> </w:t>
+      </w:r>
+      <w:r>
+        <w:t xml:space="preserve">rappresenta il frame grafico dove vengono visualizzate le statistiche elaborate alla fine della simulazione; è invocata dal </w:t>
+      </w:r>
+      <w:r>
+        <w:t xml:space="preserve">main al termine della simulazione di tutti i giorni richiesti. Ha il solo compito di mostrare le statistiche all’interno di una </w:t>
+      </w:r>
+      <w:proofErr w:type="spellStart"/>
+      <w:r>
+        <w:rPr>
+          <w:rFonts w:ascii="Courier New" w:hAnsi="Courier New" w:cs="Courier New"/>
+        </w:rPr>
+        <w:t>JTextArea</w:t>
       </w:r>
       <w:proofErr w:type="spellEnd"/>
       <w:r>
         <w:t>.</w:t>
       </w:r>
-      <w:r>
-        <w:br/>
-        <w:t xml:space="preserve">Una serie di dati iniziali sono richiesti all’utente all’avvio tramite l’interfaccia </w:t>
-      </w:r>
-      <w:proofErr w:type="spellStart"/>
-      <w:r>
-        <w:rPr>
-          <w:rFonts w:ascii="Courier New" w:hAnsi="Courier New" w:cs="Courier New"/>
-        </w:rPr>
-        <w:t>SimConfigurationFrame</w:t>
-      </w:r>
-      <w:proofErr w:type="spellEnd"/>
-      <w:r>
-        <w:t xml:space="preserve">, che </w:t>
-      </w:r>
-      <w:r>
-        <w:t xml:space="preserve">provvede invece a gestire il </w:t>
-      </w:r>
-      <w:r>
-        <w:t xml:space="preserve">frame. Ulteriori dati di </w:t>
-      </w:r>
-      <w:r>
-        <w:lastRenderedPageBreak/>
-        <w:t>configurazione (come i posti massimi per autobus) sono invece presenti ma configurabili tramite codice.</w:t>
-      </w:r>
-    </w:p>
+    </w:p>
+    <w:p>
+      <w:r>
+        <w:t xml:space="preserve">La classe </w:t>
+      </w:r>
+      <w:proofErr w:type="spellStart"/>
+      <w:r>
+        <w:rPr>
+          <w:rFonts w:ascii="Courier New" w:hAnsi="Courier New" w:cs="Courier New"/>
+        </w:rPr>
+        <w:t>StatisticsManager</w:t>
+      </w:r>
+      <w:proofErr w:type="spellEnd"/>
+      <w:r>
+        <w:t xml:space="preserve"> </w:t>
+      </w:r>
+      <w:r>
+        <w:t xml:space="preserve">invece effettua </w:t>
+      </w:r>
+      <w:r>
+        <w:t>tutti i calcoli necessari alla composizione delle statistiche relative alla simulazione appena terminata.</w:t>
+      </w:r>
+    </w:p>
+    <w:p>
+      <w:r>
+        <w:t>Ogni statistica realizzata ha un metodo dedicato che effettua tutta l'elaborazione necessaria alla composizione di quella determinata statistica.</w:t>
+      </w:r>
+    </w:p>
+    <w:p>
+      <w:r>
+        <w:t xml:space="preserve">L'unico metodo visibile dall'esterno oltre alla </w:t>
+      </w:r>
+      <w:proofErr w:type="spellStart"/>
+      <w:proofErr w:type="gramStart"/>
+      <w:r>
+        <w:rPr>
+          <w:rFonts w:ascii="Courier New" w:hAnsi="Courier New" w:cs="Courier New"/>
+        </w:rPr>
+        <w:t>getInstance</w:t>
+      </w:r>
+      <w:proofErr w:type="spellEnd"/>
+      <w:r>
+        <w:rPr>
+          <w:rFonts w:ascii="Courier New" w:hAnsi="Courier New" w:cs="Courier New"/>
+        </w:rPr>
+        <w:t>(</w:t>
+      </w:r>
+      <w:proofErr w:type="gramEnd"/>
+      <w:r>
+        <w:rPr>
+          <w:rFonts w:ascii="Courier New" w:hAnsi="Courier New" w:cs="Courier New"/>
+        </w:rPr>
+        <w:t>)</w:t>
+      </w:r>
+      <w:r>
+        <w:t xml:space="preserve"> </w:t>
+      </w:r>
+      <w:r>
+        <w:t xml:space="preserve">è </w:t>
+      </w:r>
+      <w:proofErr w:type="spellStart"/>
+      <w:r>
+        <w:rPr>
+          <w:rFonts w:ascii="Courier New" w:hAnsi="Courier New" w:cs="Courier New"/>
+        </w:rPr>
+        <w:t>economicSummary</w:t>
+      </w:r>
+      <w:proofErr w:type="spellEnd"/>
+      <w:r>
+        <w:rPr>
+          <w:rFonts w:ascii="Courier New" w:hAnsi="Courier New" w:cs="Courier New"/>
+        </w:rPr>
+        <w:t>()</w:t>
+      </w:r>
+      <w:r>
+        <w:t>, dove vengono invocati sequenzialmente i metodi privati relativi ad ogni statistica.</w:t>
+      </w:r>
+    </w:p>
+    <w:p>
+      <w:r>
+        <w:t xml:space="preserve">Quasi tutti i metodi effettuano delle </w:t>
+      </w:r>
+      <w:proofErr w:type="spellStart"/>
+      <w:r>
+        <w:t>query</w:t>
+      </w:r>
+      <w:proofErr w:type="spellEnd"/>
+      <w:r>
+        <w:t xml:space="preserve"> alla SIB sfruttando l'espressività del linguaggio SPARQL,</w:t>
+      </w:r>
+      <w:r>
+        <w:t xml:space="preserve"> mentre </w:t>
+      </w:r>
+      <w:proofErr w:type="gramStart"/>
+      <w:r>
+        <w:t>la join</w:t>
+      </w:r>
+      <w:proofErr w:type="gramEnd"/>
+      <w:r>
+        <w:t xml:space="preserve"> è effettuata all’interno del costruttore.</w:t>
+      </w:r>
+    </w:p>
+    <w:p/>
+    <w:p>
+      <w:pPr>
+        <w:pStyle w:val="Testonormale"/>
+        <w:rPr>
+          <w:rFonts w:ascii="Courier New" w:hAnsi="Courier New" w:cs="Courier New"/>
+        </w:rPr>
+      </w:pPr>
+    </w:p>
+    <w:p>
+      <w:pPr>
+        <w:pStyle w:val="Testonormale"/>
+        <w:rPr>
+          <w:rFonts w:ascii="Courier New" w:hAnsi="Courier New" w:cs="Courier New"/>
+        </w:rPr>
+      </w:pPr>
+      <w:r>
+        <w:rPr>
+          <w:rFonts w:ascii="Courier New" w:hAnsi="Courier New" w:cs="Courier New"/>
+          <w:noProof/>
+          <w:lang w:eastAsia="it-IT"/>
+        </w:rPr>
+        <mc:AlternateContent>
+          <mc:Choice Requires="wps">
+            <w:drawing>
+              <wp:anchor distT="0" distB="0" distL="114300" distR="114300" simplePos="0" relativeHeight="251659264" behindDoc="0" locked="0" layoutInCell="1" allowOverlap="1" wp14:anchorId="6A99D49B" wp14:editId="2A7E2004">
+                <wp:simplePos x="0" y="0"/>
+                <wp:positionH relativeFrom="margin">
+                  <wp:align>center</wp:align>
+                </wp:positionH>
+                <wp:positionV relativeFrom="paragraph">
+                  <wp:posOffset>48158</wp:posOffset>
+                </wp:positionV>
+                <wp:extent cx="1344706" cy="472568"/>
+                <wp:effectExtent l="0" t="0" r="27305" b="22860"/>
+                <wp:wrapNone/>
+                <wp:docPr id="1" name="Elaborazione alternativa 1"/>
+                <wp:cNvGraphicFramePr/>
+                <a:graphic xmlns:a="http://schemas.openxmlformats.org/drawingml/2006/main">
+                  <a:graphicData uri="http://schemas.microsoft.com/office/word/2010/wordprocessingShape">
+                    <wps:wsp>
+                      <wps:cNvSpPr/>
+                      <wps:spPr>
+                        <a:xfrm>
+                          <a:off x="0" y="0"/>
+                          <a:ext cx="1344706" cy="472568"/>
+                        </a:xfrm>
+                        <a:prstGeom prst="flowChartAlternateProcess">
+                          <a:avLst/>
+                        </a:prstGeom>
+                        <a:solidFill>
+                          <a:srgbClr val="7030A0"/>
+                        </a:solidFill>
+                        <a:ln>
+                          <a:solidFill>
+                            <a:schemeClr val="accent5">
+                              <a:lumMod val="50000"/>
+                            </a:schemeClr>
+                          </a:solidFill>
+                        </a:ln>
+                      </wps:spPr>
+                      <wps:style>
+                        <a:lnRef idx="2">
+                          <a:schemeClr val="accent1">
+                            <a:shade val="50000"/>
+                          </a:schemeClr>
+                        </a:lnRef>
+                        <a:fillRef idx="1">
+                          <a:schemeClr val="accent1"/>
+                        </a:fillRef>
+                        <a:effectRef idx="0">
+                          <a:schemeClr val="accent1"/>
+                        </a:effectRef>
+                        <a:fontRef idx="minor">
+                          <a:schemeClr val="lt1"/>
+                        </a:fontRef>
+                      </wps:style>
+                      <wps:txbx>
+                        <w:txbxContent>
+                          <w:p>
+                            <w:pPr>
+                              <w:jc w:val="center"/>
+                              <w:rPr>
+                                <w:b/>
+                                <w:sz w:val="36"/>
+                                <w:szCs w:val="36"/>
+                              </w:rPr>
+                            </w:pPr>
+                            <w:r>
+                              <w:rPr>
+                                <w:b/>
+                                <w:sz w:val="36"/>
+                                <w:szCs w:val="36"/>
+                              </w:rPr>
+                              <w:t>Main</w:t>
+                            </w:r>
+                          </w:p>
+                        </w:txbxContent>
+                      </wps:txbx>
+                      <wps:bodyPr rot="0" spcFirstLastPara="0" vertOverflow="overflow" horzOverflow="overflow" vert="horz" wrap="square" lIns="91440" tIns="45720" rIns="91440" bIns="45720" numCol="1" spcCol="0" rtlCol="0" fromWordArt="0" anchor="ctr" anchorCtr="0" forceAA="0" compatLnSpc="1">
+                        <a:prstTxWarp prst="textNoShape">
+                          <a:avLst/>
+                        </a:prstTxWarp>
+                        <a:noAutofit/>
+                      </wps:bodyPr>
+                    </wps:wsp>
+                  </a:graphicData>
+                </a:graphic>
+              </wp:anchor>
+            </w:drawing>
+          </mc:Choice>
+          <mc:Fallback>
+            <w:pict>
+              <v:shapetype w14:anchorId="6A99D49B" id="_x0000_t176" coordsize="21600,21600" o:spt="176" adj="2700" path="m@0,qx0@0l0@2qy@0,21600l@1,21600qx21600@2l21600@0qy@1,xe">
+                <v:stroke joinstyle="miter"/>
+                <v:formulas>
+                  <v:f eqn="val #0"/>
+                  <v:f eqn="sum width 0 #0"/>
+                  <v:f eqn="sum height 0 #0"/>
+                  <v:f eqn="prod @0 2929 10000"/>
+                  <v:f eqn="sum width 0 @3"/>
+                  <v:f eqn="sum height 0 @3"/>
+                  <v:f eqn="val width"/>
+                  <v:f eqn="val height"/>
+                  <v:f eqn="prod width 1 2"/>
+                  <v:f eqn="prod height 1 2"/>
+                </v:formulas>
+                <v:path gradientshapeok="t" limo="10800,10800" o:connecttype="custom" o:connectlocs="@8,0;0,@9;@8,@7;@6,@9" textboxrect="@3,@3,@4,@5"/>
+              </v:shapetype>
+              <v:shape id="Elaborazione alternativa 1" o:spid="_x0000_s1026" type="#_x0000_t176" style="position:absolute;margin-left:0;margin-top:3.8pt;width:105.9pt;height:37.2pt;z-index:251659264;visibility:visible;mso-wrap-style:square;mso-wrap-distance-left:9pt;mso-wrap-distance-top:0;mso-wrap-distance-right:9pt;mso-wrap-distance-bottom:0;mso-position-horizontal:center;mso-position-horizontal-relative:margin;mso-position-vertical:absolute;mso-position-vertical-relative:text;v-text-anchor:middle" o:gfxdata="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" fillcolor="#7030a0" strokecolor="#1f3763 [1608]" strokeweight="1pt">
+                <v:textbox>
+                  <w:txbxContent>
+                    <w:p>
+                      <w:pPr>
+                        <w:jc w:val="center"/>
+                        <w:rPr>
+                          <w:b/>
+                          <w:sz w:val="36"/>
+                          <w:szCs w:val="36"/>
+                        </w:rPr>
+                      </w:pPr>
+                      <w:r>
+                        <w:rPr>
+                          <w:b/>
+                          <w:sz w:val="36"/>
+                          <w:szCs w:val="36"/>
+                        </w:rPr>
+                        <w:t>Main</w:t>
+                      </w:r>
+                    </w:p>
+                  </w:txbxContent>
+                </v:textbox>
+                <w10:wrap anchorx="margin"/>
+              </v:shape>
+            </w:pict>
+          </mc:Fallback>
+        </mc:AlternateContent>
+      </w:r>
+    </w:p>
+    <w:p>
+      <w:pPr>
+        <w:pStyle w:val="Testonormale"/>
+        <w:rPr>
+          <w:rFonts w:ascii="Courier New" w:hAnsi="Courier New" w:cs="Courier New"/>
+        </w:rPr>
+      </w:pPr>
+      <w:r>
+        <w:rPr>
+          <w:rFonts w:ascii="Courier New" w:hAnsi="Courier New" w:cs="Courier New"/>
+          <w:noProof/>
+          <w:lang w:eastAsia="it-IT"/>
+        </w:rPr>
+        <mc:AlternateContent>
+          <mc:Choice Requires="wps">
+            <w:drawing>
+              <wp:anchor distT="45720" distB="45720" distL="114300" distR="114300" simplePos="0" relativeHeight="251667456" behindDoc="0" locked="0" layoutInCell="1" allowOverlap="1" wp14:anchorId="439F0DE6" wp14:editId="47E4FF3B">
+                <wp:simplePos x="0" y="0"/>
+                <wp:positionH relativeFrom="margin">
+                  <wp:posOffset>201295</wp:posOffset>
+                </wp:positionH>
+                <wp:positionV relativeFrom="paragraph">
+                  <wp:posOffset>1457960</wp:posOffset>
+                </wp:positionV>
+                <wp:extent cx="1567180" cy="260985"/>
+                <wp:effectExtent l="0" t="0" r="0" b="5715"/>
+                <wp:wrapSquare wrapText="bothSides"/>
+                <wp:docPr id="9" name="Casella di testo 2"/>
+                <wp:cNvGraphicFramePr>
+                  <a:graphicFrameLocks xmlns:a="http://schemas.openxmlformats.org/drawingml/2006/main"/>
+                </wp:cNvGraphicFramePr>
+                <a:graphic xmlns:a="http://schemas.openxmlformats.org/drawingml/2006/main">
+                  <a:graphicData uri="http://schemas.microsoft.com/office/word/2010/wordprocessingShape">
+                    <wps:wsp>
+                      <wps:cNvSpPr txBox="1">
+                        <a:spLocks noChangeArrowheads="1"/>
+                      </wps:cNvSpPr>
+                      <wps:spPr bwMode="auto">
+                        <a:xfrm>
+                          <a:off x="0" y="0"/>
+                          <a:ext cx="1567180" cy="260985"/>
+                        </a:xfrm>
+                        <a:prstGeom prst="rect">
+                          <a:avLst/>
+                        </a:prstGeom>
+                        <a:solidFill>
+                          <a:srgbClr val="FFFFFF"/>
+                        </a:solidFill>
+                        <a:ln w="9525">
+                          <a:noFill/>
+                          <a:miter lim="800000"/>
+                          <a:headEnd/>
+                          <a:tailEnd/>
+                        </a:ln>
+                      </wps:spPr>
+                      <wps:txbx>
+                        <w:txbxContent>
+                          <w:p>
+                            <w:pPr>
+                              <w:rPr>
+                                <w:rFonts w:ascii="Courier New" w:hAnsi="Courier New" w:cs="Courier New"/>
+                                <w:sz w:val="17"/>
+                                <w:szCs w:val="17"/>
+                              </w:rPr>
+                            </w:pPr>
+                            <w:proofErr w:type="spellStart"/>
+                            <w:proofErr w:type="gramStart"/>
+                            <w:r>
+                              <w:rPr>
+                                <w:rFonts w:ascii="Courier New" w:hAnsi="Courier New" w:cs="Courier New"/>
+                                <w:sz w:val="17"/>
+                                <w:szCs w:val="17"/>
+                              </w:rPr>
+                              <w:t>sm.economicSummary</w:t>
+                            </w:r>
+                            <w:proofErr w:type="spellEnd"/>
+                            <w:proofErr w:type="gramEnd"/>
+                            <w:r>
+                              <w:rPr>
+                                <w:rFonts w:ascii="Courier New" w:hAnsi="Courier New" w:cs="Courier New"/>
+                                <w:sz w:val="17"/>
+                                <w:szCs w:val="17"/>
+                              </w:rPr>
+                              <w:t>();</w:t>
+                            </w:r>
+                          </w:p>
+                        </w:txbxContent>
+                      </wps:txbx>
+                      <wps:bodyPr rot="0" vert="horz" wrap="square" lIns="91440" tIns="45720" rIns="91440" bIns="45720" anchor="t" anchorCtr="0">
+                        <a:noAutofit/>
+                      </wps:bodyPr>
+                    </wps:wsp>
+                  </a:graphicData>
+                </a:graphic>
+                <wp14:sizeRelH relativeFrom="margin">
+                  <wp14:pctWidth>0</wp14:pctWidth>
+                </wp14:sizeRelH>
+                <wp14:sizeRelV relativeFrom="margin">
+                  <wp14:pctHeight>0</wp14:pctHeight>
+                </wp14:sizeRelV>
+              </wp:anchor>
+            </w:drawing>
+          </mc:Choice>
+          <mc:Fallback>
+            <w:pict>
+              <v:shapetype w14:anchorId="439F0DE6" id="_x0000_t202" coordsize="21600,21600" o:spt="202" path="m,l,21600r21600,l21600,xe">
+                <v:stroke joinstyle="miter"/>
+                <v:path gradientshapeok="t" o:connecttype="rect"/>
+              </v:shapetype>
+              <v:shape id="Casella di testo 2" o:spid="_x0000_s1027" type="#_x0000_t202" style="position:absolute;margin-left:15.85pt;margin-top:114.8pt;width:123.4pt;height:20.55pt;z-index:251667456;visibility:visible;mso-wrap-style:square;mso-width-percent:0;mso-height-percent:0;mso-wrap-distance-left:9pt;mso-wrap-distance-top:3.6pt;mso-wrap-distance-right:9pt;mso-wrap-distance-bottom:3.6pt;mso-position-horizontal:absolute;mso-position-horizontal-relative:margin;mso-position-vertical:absolute;mso-position-vertical-relative:text;mso-width-percent:0;mso-height-percent:0;mso-width-relative:margin;mso-height-relative:margin;v-text-anchor:top" o:gfxdata="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" stroked="f">
+                <v:textbox>
+                  <w:txbxContent>
+                    <w:p>
+                      <w:pPr>
+                        <w:rPr>
+                          <w:rFonts w:ascii="Courier New" w:hAnsi="Courier New" w:cs="Courier New"/>
+                          <w:sz w:val="17"/>
+                          <w:szCs w:val="17"/>
+                        </w:rPr>
+                      </w:pPr>
+                      <w:proofErr w:type="spellStart"/>
+                      <w:proofErr w:type="gramStart"/>
+                      <w:r>
+                        <w:rPr>
+                          <w:rFonts w:ascii="Courier New" w:hAnsi="Courier New" w:cs="Courier New"/>
+                          <w:sz w:val="17"/>
+                          <w:szCs w:val="17"/>
+                        </w:rPr>
+                        <w:t>sm.economicSummary</w:t>
+                      </w:r>
+                      <w:proofErr w:type="spellEnd"/>
+                      <w:proofErr w:type="gramEnd"/>
+                      <w:r>
+                        <w:rPr>
+                          <w:rFonts w:ascii="Courier New" w:hAnsi="Courier New" w:cs="Courier New"/>
+                          <w:sz w:val="17"/>
+                          <w:szCs w:val="17"/>
+                        </w:rPr>
+                        <w:t>();</w:t>
+                      </w:r>
+                    </w:p>
+                  </w:txbxContent>
+                </v:textbox>
+                <w10:wrap type="square" anchorx="margin"/>
+              </v:shape>
+            </w:pict>
+          </mc:Fallback>
+        </mc:AlternateContent>
+      </w:r>
+      <w:r>
+        <w:rPr>
+          <w:rFonts w:ascii="Courier New" w:hAnsi="Courier New" w:cs="Courier New"/>
+          <w:noProof/>
+          <w:lang w:eastAsia="it-IT"/>
+        </w:rPr>
+        <mc:AlternateContent>
+          <mc:Choice Requires="wps">
+            <w:drawing>
+              <wp:anchor distT="45720" distB="45720" distL="114300" distR="114300" simplePos="0" relativeHeight="251666432" behindDoc="0" locked="0" layoutInCell="1" allowOverlap="1" wp14:anchorId="372049A2" wp14:editId="6CB5A577">
+                <wp:simplePos x="0" y="0"/>
+                <wp:positionH relativeFrom="margin">
+                  <wp:posOffset>4158748</wp:posOffset>
+                </wp:positionH>
+                <wp:positionV relativeFrom="paragraph">
+                  <wp:posOffset>1338959</wp:posOffset>
+                </wp:positionV>
+                <wp:extent cx="2251075" cy="534035"/>
+                <wp:effectExtent l="0" t="0" r="0" b="0"/>
+                <wp:wrapSquare wrapText="bothSides"/>
+                <wp:docPr id="8" name="Casella di testo 2"/>
+                <wp:cNvGraphicFramePr>
+                  <a:graphicFrameLocks xmlns:a="http://schemas.openxmlformats.org/drawingml/2006/main"/>
+                </wp:cNvGraphicFramePr>
+                <a:graphic xmlns:a="http://schemas.openxmlformats.org/drawingml/2006/main">
+                  <a:graphicData uri="http://schemas.microsoft.com/office/word/2010/wordprocessingShape">
+                    <wps:wsp>
+                      <wps:cNvSpPr txBox="1">
+                        <a:spLocks noChangeArrowheads="1"/>
+                      </wps:cNvSpPr>
+                      <wps:spPr bwMode="auto">
+                        <a:xfrm>
+                          <a:off x="0" y="0"/>
+                          <a:ext cx="2251075" cy="534035"/>
+                        </a:xfrm>
+                        <a:prstGeom prst="rect">
+                          <a:avLst/>
+                        </a:prstGeom>
+                        <a:solidFill>
+                          <a:srgbClr val="FFFFFF"/>
+                        </a:solidFill>
+                        <a:ln w="9525">
+                          <a:noFill/>
+                          <a:miter lim="800000"/>
+                          <a:headEnd/>
+                          <a:tailEnd/>
+                        </a:ln>
+                      </wps:spPr>
+                      <wps:txbx>
+                        <w:txbxContent>
+                          <w:p>
+                            <w:pPr>
+                              <w:rPr>
+                                <w:rFonts w:ascii="Courier New" w:hAnsi="Courier New" w:cs="Courier New"/>
+                                <w:sz w:val="17"/>
+                                <w:szCs w:val="17"/>
+                              </w:rPr>
+                            </w:pPr>
+                            <w:proofErr w:type="spellStart"/>
+                            <w:r>
+                              <w:rPr>
+                                <w:rFonts w:ascii="Courier New" w:hAnsi="Courier New" w:cs="Courier New"/>
+                                <w:sz w:val="17"/>
+                                <w:szCs w:val="17"/>
+                              </w:rPr>
+                              <w:t>StatisticsManager</w:t>
+                            </w:r>
+                            <w:proofErr w:type="spellEnd"/>
+                            <w:r>
+                              <w:rPr>
+                                <w:rFonts w:ascii="Courier New" w:hAnsi="Courier New" w:cs="Courier New"/>
+                                <w:sz w:val="17"/>
+                                <w:szCs w:val="17"/>
+                              </w:rPr>
+                              <w:t xml:space="preserve"> </w:t>
+                            </w:r>
+                            <w:proofErr w:type="spellStart"/>
+                            <w:r>
+                              <w:rPr>
+                                <w:rFonts w:ascii="Courier New" w:hAnsi="Courier New" w:cs="Courier New"/>
+                                <w:sz w:val="17"/>
+                                <w:szCs w:val="17"/>
+                              </w:rPr>
+                              <w:t>sm</w:t>
+                            </w:r>
+                            <w:proofErr w:type="spellEnd"/>
+                            <w:r>
+                              <w:rPr>
+                                <w:rFonts w:ascii="Courier New" w:hAnsi="Courier New" w:cs="Courier New"/>
+                                <w:sz w:val="17"/>
+                                <w:szCs w:val="17"/>
+                              </w:rPr>
+                              <w:t xml:space="preserve"> = </w:t>
+                            </w:r>
+                          </w:p>
+                          <w:p>
+                            <w:pPr>
+                              <w:ind w:firstLine="708"/>
+                              <w:rPr>
+                                <w:rFonts w:ascii="Courier New" w:hAnsi="Courier New" w:cs="Courier New"/>
+                                <w:sz w:val="17"/>
+                                <w:szCs w:val="17"/>
+                              </w:rPr>
+                            </w:pPr>
+                            <w:r>
+                              <w:rPr>
+                                <w:rFonts w:ascii="Courier New" w:hAnsi="Courier New" w:cs="Courier New"/>
+                                <w:sz w:val="17"/>
+                                <w:szCs w:val="17"/>
+                              </w:rPr>
+                              <w:t xml:space="preserve">new </w:t>
+                            </w:r>
+                            <w:proofErr w:type="spellStart"/>
+                            <w:proofErr w:type="gramStart"/>
+                            <w:r>
+                              <w:rPr>
+                                <w:rFonts w:ascii="Courier New" w:hAnsi="Courier New" w:cs="Courier New"/>
+                                <w:sz w:val="17"/>
+                                <w:szCs w:val="17"/>
+                              </w:rPr>
+                              <w:t>StatisticsManager</w:t>
+                            </w:r>
+                            <w:proofErr w:type="spellEnd"/>
+                            <w:r>
+                              <w:rPr>
+                                <w:rFonts w:ascii="Courier New" w:hAnsi="Courier New" w:cs="Courier New"/>
+                                <w:sz w:val="17"/>
+                                <w:szCs w:val="17"/>
+                              </w:rPr>
+                              <w:t>(</w:t>
+                            </w:r>
+                            <w:proofErr w:type="gramEnd"/>
+                            <w:r>
+                              <w:rPr>
+                                <w:rFonts w:ascii="Courier New" w:hAnsi="Courier New" w:cs="Courier New"/>
+                                <w:sz w:val="17"/>
+                                <w:szCs w:val="17"/>
+                              </w:rPr>
+                              <w:t>);</w:t>
+                            </w:r>
+                          </w:p>
+                        </w:txbxContent>
+                      </wps:txbx>
+                      <wps:bodyPr rot="0" vert="horz" wrap="square" lIns="91440" tIns="45720" rIns="91440" bIns="45720" anchor="t" anchorCtr="0">
+                        <a:noAutofit/>
+                      </wps:bodyPr>
+                    </wps:wsp>
+                  </a:graphicData>
+                </a:graphic>
+                <wp14:sizeRelH relativeFrom="margin">
+                  <wp14:pctWidth>0</wp14:pctWidth>
+                </wp14:sizeRelH>
+                <wp14:sizeRelV relativeFrom="margin">
+                  <wp14:pctHeight>0</wp14:pctHeight>
+                </wp14:sizeRelV>
+              </wp:anchor>
+            </w:drawing>
+          </mc:Choice>
+          <mc:Fallback>
+            <w:pict>
+              <v:shape w14:anchorId="372049A2" id="_x0000_s1028" type="#_x0000_t202" style="position:absolute;margin-left:327.45pt;margin-top:105.45pt;width:177.25pt;height:42.05pt;z-index:251666432;visibility:visible;mso-wrap-style:square;mso-width-percent:0;mso-height-percent:0;mso-wrap-distance-left:9pt;mso-wrap-distance-top:3.6pt;mso-wrap-distance-right:9pt;mso-wrap-distance-bottom:3.6pt;mso-position-horizontal:absolute;mso-position-horizontal-relative:margin;mso-position-vertical:absolute;mso-position-vertical-relative:text;mso-width-percent:0;mso-height-percent:0;mso-width-relative:margin;mso-height-relative:margin;v-text-anchor:top" o:gfxdata="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" stroked="f">
+                <v:textbox>
+                  <w:txbxContent>
+                    <w:p>
+                      <w:pPr>
+                        <w:rPr>
+                          <w:rFonts w:ascii="Courier New" w:hAnsi="Courier New" w:cs="Courier New"/>
+                          <w:sz w:val="17"/>
+                          <w:szCs w:val="17"/>
+                        </w:rPr>
+                      </w:pPr>
+                      <w:proofErr w:type="spellStart"/>
+                      <w:r>
+                        <w:rPr>
+                          <w:rFonts w:ascii="Courier New" w:hAnsi="Courier New" w:cs="Courier New"/>
+                          <w:sz w:val="17"/>
+                          <w:szCs w:val="17"/>
+                        </w:rPr>
+                        <w:t>StatisticsManager</w:t>
+                      </w:r>
+                      <w:proofErr w:type="spellEnd"/>
+                      <w:r>
+                        <w:rPr>
+                          <w:rFonts w:ascii="Courier New" w:hAnsi="Courier New" w:cs="Courier New"/>
+                          <w:sz w:val="17"/>
+                          <w:szCs w:val="17"/>
+                        </w:rPr>
+                        <w:t xml:space="preserve"> </w:t>
+                      </w:r>
+                      <w:proofErr w:type="spellStart"/>
+                      <w:r>
+                        <w:rPr>
+                          <w:rFonts w:ascii="Courier New" w:hAnsi="Courier New" w:cs="Courier New"/>
+                          <w:sz w:val="17"/>
+                          <w:szCs w:val="17"/>
+                        </w:rPr>
+                        <w:t>sm</w:t>
+                      </w:r>
+                      <w:proofErr w:type="spellEnd"/>
+                      <w:r>
+                        <w:rPr>
+                          <w:rFonts w:ascii="Courier New" w:hAnsi="Courier New" w:cs="Courier New"/>
+                          <w:sz w:val="17"/>
+                          <w:szCs w:val="17"/>
+                        </w:rPr>
+                        <w:t xml:space="preserve"> = </w:t>
+                      </w:r>
+                    </w:p>
+                    <w:p>
+                      <w:pPr>
+                        <w:ind w:firstLine="708"/>
+                        <w:rPr>
+                          <w:rFonts w:ascii="Courier New" w:hAnsi="Courier New" w:cs="Courier New"/>
+                          <w:sz w:val="17"/>
+                          <w:szCs w:val="17"/>
+                        </w:rPr>
+                      </w:pPr>
+                      <w:r>
+                        <w:rPr>
+                          <w:rFonts w:ascii="Courier New" w:hAnsi="Courier New" w:cs="Courier New"/>
+                          <w:sz w:val="17"/>
+                          <w:szCs w:val="17"/>
+                        </w:rPr>
+                        <w:t xml:space="preserve">new </w:t>
+                      </w:r>
+                      <w:proofErr w:type="spellStart"/>
+                      <w:proofErr w:type="gramStart"/>
+                      <w:r>
+                        <w:rPr>
+                          <w:rFonts w:ascii="Courier New" w:hAnsi="Courier New" w:cs="Courier New"/>
+                          <w:sz w:val="17"/>
+                          <w:szCs w:val="17"/>
+                        </w:rPr>
+                        <w:t>StatisticsManager</w:t>
+                      </w:r>
+                      <w:proofErr w:type="spellEnd"/>
+                      <w:r>
+                        <w:rPr>
+                          <w:rFonts w:ascii="Courier New" w:hAnsi="Courier New" w:cs="Courier New"/>
+                          <w:sz w:val="17"/>
+                          <w:szCs w:val="17"/>
+                        </w:rPr>
+                        <w:t>(</w:t>
+                      </w:r>
+                      <w:proofErr w:type="gramEnd"/>
+                      <w:r>
+                        <w:rPr>
+                          <w:rFonts w:ascii="Courier New" w:hAnsi="Courier New" w:cs="Courier New"/>
+                          <w:sz w:val="17"/>
+                          <w:szCs w:val="17"/>
+                        </w:rPr>
+                        <w:t>);</w:t>
+                      </w:r>
+                    </w:p>
+                  </w:txbxContent>
+                </v:textbox>
+                <w10:wrap type="square" anchorx="margin"/>
+              </v:shape>
+            </w:pict>
+          </mc:Fallback>
+        </mc:AlternateContent>
+      </w:r>
+      <w:r>
+        <w:rPr>
+          <w:rFonts w:ascii="Courier New" w:hAnsi="Courier New" w:cs="Courier New"/>
+          <w:noProof/>
+          <w:lang w:eastAsia="it-IT"/>
+        </w:rPr>
+        <mc:AlternateContent>
+          <mc:Choice Requires="wps">
+            <w:drawing>
+              <wp:anchor distT="45720" distB="45720" distL="114300" distR="114300" simplePos="0" relativeHeight="251665408" behindDoc="0" locked="0" layoutInCell="1" allowOverlap="1" wp14:anchorId="0F99A95D" wp14:editId="15031441">
+                <wp:simplePos x="0" y="0"/>
+                <wp:positionH relativeFrom="margin">
+                  <wp:posOffset>4128135</wp:posOffset>
+                </wp:positionH>
+                <wp:positionV relativeFrom="paragraph">
+                  <wp:posOffset>189230</wp:posOffset>
+                </wp:positionV>
+                <wp:extent cx="2393315" cy="937260"/>
+                <wp:effectExtent l="0" t="0" r="6985" b="0"/>
+                <wp:wrapSquare wrapText="bothSides"/>
+                <wp:docPr id="217" name="Casella di testo 2"/>
+                <wp:cNvGraphicFramePr>
+                  <a:graphicFrameLocks xmlns:a="http://schemas.openxmlformats.org/drawingml/2006/main"/>
+                </wp:cNvGraphicFramePr>
+                <a:graphic xmlns:a="http://schemas.openxmlformats.org/drawingml/2006/main">
+                  <a:graphicData uri="http://schemas.microsoft.com/office/word/2010/wordprocessingShape">
+                    <wps:wsp>
+                      <wps:cNvSpPr txBox="1">
+                        <a:spLocks noChangeArrowheads="1"/>
+                      </wps:cNvSpPr>
+                      <wps:spPr bwMode="auto">
+                        <a:xfrm>
+                          <a:off x="0" y="0"/>
+                          <a:ext cx="2393315" cy="937260"/>
+                        </a:xfrm>
+                        <a:prstGeom prst="rect">
+                          <a:avLst/>
+                        </a:prstGeom>
+                        <a:solidFill>
+                          <a:srgbClr val="FFFFFF"/>
+                        </a:solidFill>
+                        <a:ln w="9525">
+                          <a:noFill/>
+                          <a:miter lim="800000"/>
+                          <a:headEnd/>
+                          <a:tailEnd/>
+                        </a:ln>
+                      </wps:spPr>
+                      <wps:txbx>
+                        <w:txbxContent>
+                          <w:p>
+                            <w:pPr>
+                              <w:rPr>
+                                <w:rFonts w:ascii="Courier New" w:hAnsi="Courier New" w:cs="Courier New"/>
+                                <w:sz w:val="17"/>
+                                <w:szCs w:val="17"/>
+                              </w:rPr>
+                            </w:pPr>
+                            <w:proofErr w:type="spellStart"/>
+                            <w:r>
+                              <w:rPr>
+                                <w:rFonts w:ascii="Courier New" w:hAnsi="Courier New" w:cs="Courier New"/>
+                                <w:sz w:val="17"/>
+                                <w:szCs w:val="17"/>
+                              </w:rPr>
+                              <w:t>StatisticsFrame</w:t>
+                            </w:r>
+                            <w:proofErr w:type="spellEnd"/>
+                            <w:r>
+                              <w:rPr>
+                                <w:rFonts w:ascii="Courier New" w:hAnsi="Courier New" w:cs="Courier New"/>
+                                <w:sz w:val="17"/>
+                                <w:szCs w:val="17"/>
+                              </w:rPr>
+                              <w:t xml:space="preserve"> </w:t>
+                            </w:r>
+                            <w:proofErr w:type="spellStart"/>
+                            <w:r>
+                              <w:rPr>
+                                <w:rFonts w:ascii="Courier New" w:hAnsi="Courier New" w:cs="Courier New"/>
+                                <w:sz w:val="17"/>
+                                <w:szCs w:val="17"/>
+                              </w:rPr>
+                              <w:t>sf</w:t>
+                            </w:r>
+                            <w:proofErr w:type="spellEnd"/>
+                            <w:r>
+                              <w:rPr>
+                                <w:rFonts w:ascii="Courier New" w:hAnsi="Courier New" w:cs="Courier New"/>
+                                <w:sz w:val="17"/>
+                                <w:szCs w:val="17"/>
+                              </w:rPr>
+                              <w:t xml:space="preserve"> = </w:t>
+                            </w:r>
+                          </w:p>
+                          <w:p>
+                            <w:pPr>
+                              <w:ind w:firstLine="708"/>
+                              <w:rPr>
+                                <w:rFonts w:ascii="Courier New" w:hAnsi="Courier New" w:cs="Courier New"/>
+                                <w:sz w:val="17"/>
+                                <w:szCs w:val="17"/>
+                              </w:rPr>
+                            </w:pPr>
+                            <w:r>
+                              <w:rPr>
+                                <w:rFonts w:ascii="Courier New" w:hAnsi="Courier New" w:cs="Courier New"/>
+                                <w:sz w:val="17"/>
+                                <w:szCs w:val="17"/>
+                              </w:rPr>
+                              <w:t xml:space="preserve">new </w:t>
+                            </w:r>
+                            <w:proofErr w:type="spellStart"/>
+                            <w:proofErr w:type="gramStart"/>
+                            <w:r>
+                              <w:rPr>
+                                <w:rFonts w:ascii="Courier New" w:hAnsi="Courier New" w:cs="Courier New"/>
+                                <w:sz w:val="17"/>
+                                <w:szCs w:val="17"/>
+                              </w:rPr>
+                              <w:t>StatisticsFrame</w:t>
+                            </w:r>
+                            <w:proofErr w:type="spellEnd"/>
+                            <w:r>
+                              <w:rPr>
+                                <w:rFonts w:ascii="Courier New" w:hAnsi="Courier New" w:cs="Courier New"/>
+                                <w:sz w:val="17"/>
+                                <w:szCs w:val="17"/>
+                              </w:rPr>
+                              <w:t>(</w:t>
+                            </w:r>
+                            <w:proofErr w:type="gramEnd"/>
+                            <w:r>
+                              <w:rPr>
+                                <w:rFonts w:ascii="Courier New" w:hAnsi="Courier New" w:cs="Courier New"/>
+                                <w:sz w:val="17"/>
+                                <w:szCs w:val="17"/>
+                              </w:rPr>
+                              <w:t>);</w:t>
+                            </w:r>
+                          </w:p>
+                          <w:p>
+                            <w:pPr>
+                              <w:rPr>
+                                <w:rFonts w:ascii="Courier New" w:hAnsi="Courier New" w:cs="Courier New"/>
+                                <w:sz w:val="17"/>
+                                <w:szCs w:val="17"/>
+                              </w:rPr>
+                            </w:pPr>
+                            <w:proofErr w:type="spellStart"/>
+                            <w:r>
+                              <w:rPr>
+                                <w:rFonts w:ascii="Courier New" w:hAnsi="Courier New" w:cs="Courier New"/>
+                                <w:sz w:val="17"/>
+                                <w:szCs w:val="17"/>
+                              </w:rPr>
+                              <w:t>StatisticsFrame.setVisible</w:t>
+                            </w:r>
+                            <w:proofErr w:type="spellEnd"/>
+                            <w:r>
+                              <w:rPr>
+                                <w:rFonts w:ascii="Courier New" w:hAnsi="Courier New" w:cs="Courier New"/>
+                                <w:sz w:val="17"/>
+                                <w:szCs w:val="17"/>
+                              </w:rPr>
+                              <w:t>(true);</w:t>
+                            </w:r>
+                          </w:p>
+                        </w:txbxContent>
+                      </wps:txbx>
+                      <wps:bodyPr rot="0" vert="horz" wrap="square" lIns="91440" tIns="45720" rIns="91440" bIns="45720" anchor="t" anchorCtr="0">
+                        <a:noAutofit/>
+                      </wps:bodyPr>
+                    </wps:wsp>
+                  </a:graphicData>
+                </a:graphic>
+                <wp14:sizeRelH relativeFrom="margin">
+                  <wp14:pctWidth>0</wp14:pctWidth>
+                </wp14:sizeRelH>
+                <wp14:sizeRelV relativeFrom="margin">
+                  <wp14:pctHeight>0</wp14:pctHeight>
+                </wp14:sizeRelV>
+              </wp:anchor>
+            </w:drawing>
+          </mc:Choice>
+          <mc:Fallback>
+            <w:pict>
+              <v:shape w14:anchorId="0F99A95D" id="_x0000_s1029" type="#_x0000_t202" style="position:absolute;margin-left:325.05pt;margin-top:14.9pt;width:188.45pt;height:73.8pt;z-index:251665408;visibility:visible;mso-wrap-style:square;mso-width-percent:0;mso-height-percent:0;mso-wrap-distance-left:9pt;mso-wrap-distance-top:3.6pt;mso-wrap-distance-right:9pt;mso-wrap-distance-bottom:3.6pt;mso-position-horizontal:absolute;mso-position-horizontal-relative:margin;mso-position-vertical:absolute;mso-position-vertical-relative:text;mso-width-percent:0;mso-height-percent:0;mso-width-relative:margin;mso-height-relative:margin;v-text-anchor:top" o:gfxdata="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" stroked="f">
+                <v:textbox>
+                  <w:txbxContent>
+                    <w:p>
+                      <w:pPr>
+                        <w:rPr>
+                          <w:rFonts w:ascii="Courier New" w:hAnsi="Courier New" w:cs="Courier New"/>
+                          <w:sz w:val="17"/>
+                          <w:szCs w:val="17"/>
+                        </w:rPr>
+                      </w:pPr>
+                      <w:proofErr w:type="spellStart"/>
+                      <w:r>
+                        <w:rPr>
+                          <w:rFonts w:ascii="Courier New" w:hAnsi="Courier New" w:cs="Courier New"/>
+                          <w:sz w:val="17"/>
+                          <w:szCs w:val="17"/>
+                        </w:rPr>
+                        <w:t>StatisticsFrame</w:t>
+                      </w:r>
+                      <w:proofErr w:type="spellEnd"/>
+                      <w:r>
+                        <w:rPr>
+                          <w:rFonts w:ascii="Courier New" w:hAnsi="Courier New" w:cs="Courier New"/>
+                          <w:sz w:val="17"/>
+                          <w:szCs w:val="17"/>
+                        </w:rPr>
+                        <w:t xml:space="preserve"> </w:t>
+                      </w:r>
+                      <w:proofErr w:type="spellStart"/>
+                      <w:r>
+                        <w:rPr>
+                          <w:rFonts w:ascii="Courier New" w:hAnsi="Courier New" w:cs="Courier New"/>
+                          <w:sz w:val="17"/>
+                          <w:szCs w:val="17"/>
+                        </w:rPr>
+                        <w:t>sf</w:t>
+                      </w:r>
+                      <w:proofErr w:type="spellEnd"/>
+                      <w:r>
+                        <w:rPr>
+                          <w:rFonts w:ascii="Courier New" w:hAnsi="Courier New" w:cs="Courier New"/>
+                          <w:sz w:val="17"/>
+                          <w:szCs w:val="17"/>
+                        </w:rPr>
+                        <w:t xml:space="preserve"> = </w:t>
+                      </w:r>
+                    </w:p>
+                    <w:p>
+                      <w:pPr>
+                        <w:ind w:firstLine="708"/>
+                        <w:rPr>
+                          <w:rFonts w:ascii="Courier New" w:hAnsi="Courier New" w:cs="Courier New"/>
+                          <w:sz w:val="17"/>
+                          <w:szCs w:val="17"/>
+                        </w:rPr>
+                      </w:pPr>
+                      <w:r>
+                        <w:rPr>
+                          <w:rFonts w:ascii="Courier New" w:hAnsi="Courier New" w:cs="Courier New"/>
+                          <w:sz w:val="17"/>
+                          <w:szCs w:val="17"/>
+                        </w:rPr>
+                        <w:t xml:space="preserve">new </w:t>
+                      </w:r>
+                      <w:proofErr w:type="spellStart"/>
+                      <w:proofErr w:type="gramStart"/>
+                      <w:r>
+                        <w:rPr>
+                          <w:rFonts w:ascii="Courier New" w:hAnsi="Courier New" w:cs="Courier New"/>
+                          <w:sz w:val="17"/>
+                          <w:szCs w:val="17"/>
+                        </w:rPr>
+                        <w:t>StatisticsFrame</w:t>
+                      </w:r>
+                      <w:proofErr w:type="spellEnd"/>
+                      <w:r>
+                        <w:rPr>
+                          <w:rFonts w:ascii="Courier New" w:hAnsi="Courier New" w:cs="Courier New"/>
+                          <w:sz w:val="17"/>
+                          <w:szCs w:val="17"/>
+                        </w:rPr>
+                        <w:t>(</w:t>
+                      </w:r>
+                      <w:proofErr w:type="gramEnd"/>
+                      <w:r>
+                        <w:rPr>
+                          <w:rFonts w:ascii="Courier New" w:hAnsi="Courier New" w:cs="Courier New"/>
+                          <w:sz w:val="17"/>
+                          <w:szCs w:val="17"/>
+                        </w:rPr>
+                        <w:t>);</w:t>
+                      </w:r>
+                    </w:p>
+                    <w:p>
+                      <w:pPr>
+                        <w:rPr>
+                          <w:rFonts w:ascii="Courier New" w:hAnsi="Courier New" w:cs="Courier New"/>
+                          <w:sz w:val="17"/>
+                          <w:szCs w:val="17"/>
+                        </w:rPr>
+                      </w:pPr>
+                      <w:proofErr w:type="spellStart"/>
+                      <w:r>
+                        <w:rPr>
+                          <w:rFonts w:ascii="Courier New" w:hAnsi="Courier New" w:cs="Courier New"/>
+                          <w:sz w:val="17"/>
+                          <w:szCs w:val="17"/>
+                        </w:rPr>
+                        <w:t>StatisticsFrame.setVisible</w:t>
+                      </w:r>
+                      <w:proofErr w:type="spellEnd"/>
+                      <w:r>
+                        <w:rPr>
+                          <w:rFonts w:ascii="Courier New" w:hAnsi="Courier New" w:cs="Courier New"/>
+                          <w:sz w:val="17"/>
+                          <w:szCs w:val="17"/>
+                        </w:rPr>
+                        <w:t>(true);</w:t>
+                      </w:r>
+                    </w:p>
+                  </w:txbxContent>
+                </v:textbox>
+                <w10:wrap type="square" anchorx="margin"/>
+              </v:shape>
+            </w:pict>
+          </mc:Fallback>
+        </mc:AlternateContent>
+      </w:r>
+      <w:r>
+        <w:rPr>
+          <w:rFonts w:ascii="Courier New" w:hAnsi="Courier New" w:cs="Courier New"/>
+          <w:noProof/>
+          <w:lang w:eastAsia="it-IT"/>
+        </w:rPr>
+        <mc:AlternateContent>
+          <mc:Choice Requires="wps">
+            <w:drawing>
+              <wp:anchor distT="0" distB="0" distL="114300" distR="114300" simplePos="0" relativeHeight="251664384" behindDoc="0" locked="0" layoutInCell="1" allowOverlap="1" wp14:anchorId="322CAF52" wp14:editId="774EAEFB">
+                <wp:simplePos x="0" y="0"/>
+                <wp:positionH relativeFrom="column">
+                  <wp:posOffset>1805304</wp:posOffset>
+                </wp:positionH>
+                <wp:positionV relativeFrom="paragraph">
+                  <wp:posOffset>1225043</wp:posOffset>
+                </wp:positionV>
+                <wp:extent cx="361149" cy="687721"/>
+                <wp:effectExtent l="19050" t="0" r="1270" b="0"/>
+                <wp:wrapNone/>
+                <wp:docPr id="6" name="Freccia circolare a sinistra 6"/>
+                <wp:cNvGraphicFramePr/>
+                <a:graphic xmlns:a="http://schemas.openxmlformats.org/drawingml/2006/main">
+                  <a:graphicData uri="http://schemas.microsoft.com/office/word/2010/wordprocessingShape">
+                    <wps:wsp>
+                      <wps:cNvSpPr/>
+                      <wps:spPr>
+                        <a:xfrm rot="10800000">
+                          <a:off x="0" y="0"/>
+                          <a:ext cx="361149" cy="687721"/>
+                        </a:xfrm>
+                        <a:prstGeom prst="curvedLeftArrow">
+                          <a:avLst/>
+                        </a:prstGeom>
+                        <a:solidFill>
+                          <a:srgbClr val="FF0000"/>
+                        </a:solidFill>
+                        <a:ln>
+                          <a:noFill/>
+                        </a:ln>
+                      </wps:spPr>
+                      <wps:style>
+                        <a:lnRef idx="2">
+                          <a:schemeClr val="accent1">
+                            <a:shade val="50000"/>
+                          </a:schemeClr>
+                        </a:lnRef>
+                        <a:fillRef idx="1">
+                          <a:schemeClr val="accent1"/>
+                        </a:fillRef>
+                        <a:effectRef idx="0">
+                          <a:schemeClr val="accent1"/>
+                        </a:effectRef>
+                        <a:fontRef idx="minor">
+                          <a:schemeClr val="lt1"/>
+                        </a:fontRef>
+                      </wps:style>
+                      <wps:bodyPr rot="0" spcFirstLastPara="0" vertOverflow="overflow" horzOverflow="overflow" vert="horz" wrap="square" lIns="91440" tIns="45720" rIns="91440" bIns="45720" numCol="1" spcCol="0" rtlCol="0" fromWordArt="0" anchor="ctr" anchorCtr="0" forceAA="0" compatLnSpc="1">
+                        <a:prstTxWarp prst="textNoShape">
+                          <a:avLst/>
+                        </a:prstTxWarp>
+                        <a:noAutofit/>
+                      </wps:bodyPr>
+                    </wps:wsp>
+                  </a:graphicData>
+                </a:graphic>
+                <wp14:sizeRelH relativeFrom="margin">
+                  <wp14:pctWidth>0</wp14:pctWidth>
+                </wp14:sizeRelH>
+                <wp14:sizeRelV relativeFrom="margin">
+                  <wp14:pctHeight>0</wp14:pctHeight>
+                </wp14:sizeRelV>
+              </wp:anchor>
+            </w:drawing>
+          </mc:Choice>
+          <mc:Fallback>
+            <w:pict>
+              <v:shapetype w14:anchorId="2171E53C" id="_x0000_t103" coordsize="21600,21600" o:spt="103" adj="12960,19440,7200" path="wr@22,0@21@3,,0@21@4@22@14@21@1@21@7@2@12l@2@13,0@8@2@11at@22,0@21@3@2@10@24@16@22@14@21@1@24@16,0@14xear@22@14@21@1@21@7@24@16nfe">
+                <v:stroke joinstyle="miter"/>
+                <v:formulas>
+                  <v:f eqn="val #0"/>
+                  <v:f eqn="val #1"/>
+                  <v:f eqn="val #2"/>
+                  <v:f eqn="sum #0 width #1"/>
+                  <v:f eqn="prod @3 1 2"/>
+                  <v:f eqn="sum #1 #1 width"/>
+                  <v:f eqn="sum @5 #1 #0"/>
+                  <v:f eqn="prod @6 1 2"/>
+                  <v:f eqn="mid width #0"/>
+                  <v:f eqn="ellipse #2 height @4"/>
+                  <v:f eqn="sum @4 @9 0"/>
+                  <v:f eqn="sum @10 #1 width"/>
+                  <v:f eqn="sum @7 @9 0"/>
+                  <v:f eqn="sum @11 width #0"/>
+                  <v:f eqn="sum @5 0 #0"/>
+                  <v:f eqn="prod @14 1 2"/>
+                  <v:f eqn="mid @4 @7"/>
+                  <v:f eqn="sum #0 #1 width"/>
+                  <v:f eqn="prod @17 1 2"/>
+                  <v:f eqn="sum @16 0 @18"/>
+                  <v:f eqn="val width"/>
+                  <v:f eqn="val height"/>
+                  <v:f eqn="sum 0 0 height"/>
+                  <v:f eqn="sum @16 0 @4"/>
+                  <v:f eqn="ellipse @23 @4 height"/>
+                  <v:f eqn="sum @8 128 0"/>
+                  <v:f eqn="prod @5 1 2"/>
+                  <v:f eqn="sum @5 0 128"/>
+                  <v:f eqn="sum #0 @16 @11"/>
+                  <v:f eqn="sum width 0 #0"/>
+                  <v:f eqn="prod @29 1 2"/>
+                  <v:f eqn="prod height height 1"/>
+                  <v:f eqn="prod #2 #2 1"/>
+                  <v:f eqn="sum @31 0 @32"/>
+                  <v:f eqn="sqrt @33"/>
+                  <v:f eqn="sum @34 height 0"/>
+                  <v:f eqn="prod width height @35"/>
+                  <v:f eqn="sum @36 64 0"/>
+                  <v:f eqn="prod #0 1 2"/>
+                  <v:f eqn="ellipse @30 @38 height"/>
+                  <v:f eqn="sum @39 0 64"/>
+                  <v:f eqn="prod @4 1 2"/>
+                  <v:f eqn="sum #1 0 @41"/>
+                  <v:f eqn="prod height 4390 32768"/>
+                  <v:f eqn="prod height 28378 32768"/>
+                </v:formulas>
+                <v:path o:extrusionok="f" o:connecttype="custom" o:connectlocs="0,@15;@2,@11;0,@8;@2,@13;@21,@16" o:connectangles="180,180,180,90,0" textboxrect="@43,@41,@44,@42"/>
+                <v:handles>
+                  <v:h position="topLeft,#0" yrange="@37,@27"/>
+                  <v:h position="topLeft,#1" yrange="@25,@20"/>
+                  <v:h position="#2,bottomRight" xrange="0,@40"/>
+                </v:handles>
+                <o:complex v:ext="view"/>
+              </v:shapetype>
+              <v:shape id="Freccia circolare a sinistra 6" o:spid="_x0000_s1026" type="#_x0000_t103" style="position:absolute;margin-left:142.15pt;margin-top:96.45pt;width:28.45pt;height:54.15pt;rotation:180;z-index:251664384;visibility:visible;mso-wrap-style:square;mso-width-percent:0;mso-height-percent:0;mso-wrap-distance-left:9pt;mso-wrap-distance-top:0;mso-wrap-distance-right:9pt;mso-wrap-distance-bottom:0;mso-position-horizontal:absolute;mso-position-horizontal-relative:text;mso-position-vertical:absolute;mso-position-vertical-relative:text;mso-width-percent:0;mso-height-percent:0;mso-width-relative:margin;mso-height-relative:margin;v-text-anchor:middle" o:gfxdata="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" adj="15929,20182,5400" fillcolor="red" stroked="f" strokeweight="1pt"/>
+            </w:pict>
+          </mc:Fallback>
+        </mc:AlternateContent>
+      </w:r>
+      <w:r>
+        <w:rPr>
+          <w:rFonts w:ascii="Courier New" w:hAnsi="Courier New" w:cs="Courier New"/>
+          <w:noProof/>
+          <w:lang w:eastAsia="it-IT"/>
+        </w:rPr>
+        <mc:AlternateContent>
+          <mc:Choice Requires="wps">
+            <w:drawing>
+              <wp:anchor distT="0" distB="0" distL="114300" distR="114300" simplePos="0" relativeHeight="251663360" behindDoc="0" locked="0" layoutInCell="1" allowOverlap="1" wp14:anchorId="209BDD5B" wp14:editId="16879D70">
+                <wp:simplePos x="0" y="0"/>
+                <wp:positionH relativeFrom="column">
+                  <wp:posOffset>3696020</wp:posOffset>
+                </wp:positionH>
+                <wp:positionV relativeFrom="paragraph">
+                  <wp:posOffset>1290917</wp:posOffset>
+                </wp:positionV>
+                <wp:extent cx="361149" cy="687721"/>
+                <wp:effectExtent l="0" t="0" r="20320" b="0"/>
+                <wp:wrapNone/>
+                <wp:docPr id="5" name="Freccia circolare a sinistra 5"/>
+                <wp:cNvGraphicFramePr/>
+                <a:graphic xmlns:a="http://schemas.openxmlformats.org/drawingml/2006/main">
+                  <a:graphicData uri="http://schemas.microsoft.com/office/word/2010/wordprocessingShape">
+                    <wps:wsp>
+                      <wps:cNvSpPr/>
+                      <wps:spPr>
+                        <a:xfrm>
+                          <a:off x="0" y="0"/>
+                          <a:ext cx="361149" cy="687721"/>
+                        </a:xfrm>
+                        <a:prstGeom prst="curvedLeftArrow">
+                          <a:avLst/>
+                        </a:prstGeom>
+                        <a:solidFill>
+                          <a:srgbClr val="FF0000"/>
+                        </a:solidFill>
+                        <a:ln>
+                          <a:noFill/>
+                        </a:ln>
+                      </wps:spPr>
+                      <wps:style>
+                        <a:lnRef idx="2">
+                          <a:schemeClr val="accent1">
+                            <a:shade val="50000"/>
+                          </a:schemeClr>
+                        </a:lnRef>
+                        <a:fillRef idx="1">
+                          <a:schemeClr val="accent1"/>
+                        </a:fillRef>
+                        <a:effectRef idx="0">
+                          <a:schemeClr val="accent1"/>
+                        </a:effectRef>
+                        <a:fontRef idx="minor">
+                          <a:schemeClr val="lt1"/>
+                        </a:fontRef>
+                      </wps:style>
+                      <wps:bodyPr rot="0" spcFirstLastPara="0" vertOverflow="overflow" horzOverflow="overflow" vert="horz" wrap="square" lIns="91440" tIns="45720" rIns="91440" bIns="45720" numCol="1" spcCol="0" rtlCol="0" fromWordArt="0" anchor="ctr" anchorCtr="0" forceAA="0" compatLnSpc="1">
+                        <a:prstTxWarp prst="textNoShape">
+                          <a:avLst/>
+                        </a:prstTxWarp>
+                        <a:noAutofit/>
+                      </wps:bodyPr>
+                    </wps:wsp>
+                  </a:graphicData>
+                </a:graphic>
+                <wp14:sizeRelH relativeFrom="margin">
+                  <wp14:pctWidth>0</wp14:pctWidth>
+                </wp14:sizeRelH>
+                <wp14:sizeRelV relativeFrom="margin">
+                  <wp14:pctHeight>0</wp14:pctHeight>
+                </wp14:sizeRelV>
+              </wp:anchor>
+            </w:drawing>
+          </mc:Choice>
+          <mc:Fallback>
+            <w:pict>
+              <v:shape w14:anchorId="13C0ED08" id="Freccia circolare a sinistra 5" o:spid="_x0000_s1026" type="#_x0000_t103" style="position:absolute;margin-left:291.05pt;margin-top:101.65pt;width:28.45pt;height:54.15pt;z-index:251663360;visibility:visible;mso-wrap-style:square;mso-width-percent:0;mso-height-percent:0;mso-wrap-distance-left:9pt;mso-wrap-distance-top:0;mso-wrap-distance-right:9pt;mso-wrap-distance-bottom:0;mso-position-horizontal:absolute;mso-position-horizontal-relative:text;mso-position-vertical:absolute;mso-position-vertical-relative:text;mso-width-percent:0;mso-height-percent:0;mso-width-relative:margin;mso-height-relative:margin;v-text-anchor:middle" o:gfxdata="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" adj="15929,20182,5400" fillcolor="red" stroked="f" strokeweight="1pt"/>
+            </w:pict>
+          </mc:Fallback>
+        </mc:AlternateContent>
+      </w:r>
+      <w:r>
+        <w:rPr>
+          <w:rFonts w:ascii="Courier New" w:hAnsi="Courier New" w:cs="Courier New"/>
+          <w:noProof/>
+          <w:lang w:eastAsia="it-IT"/>
+        </w:rPr>
+        <mc:AlternateContent>
+          <mc:Choice Requires="wps">
+            <w:drawing>
+              <wp:anchor distT="0" distB="0" distL="114300" distR="114300" simplePos="0" relativeHeight="251662336" behindDoc="0" locked="0" layoutInCell="1" allowOverlap="1" wp14:anchorId="6BAFA00F" wp14:editId="4B9C5F80">
+                <wp:simplePos x="0" y="0"/>
+                <wp:positionH relativeFrom="column">
+                  <wp:posOffset>3686143</wp:posOffset>
+                </wp:positionH>
+                <wp:positionV relativeFrom="paragraph">
+                  <wp:posOffset>301337</wp:posOffset>
+                </wp:positionV>
+                <wp:extent cx="361149" cy="687721"/>
+                <wp:effectExtent l="0" t="0" r="20320" b="0"/>
+                <wp:wrapNone/>
+                <wp:docPr id="4" name="Freccia circolare a sinistra 4"/>
+                <wp:cNvGraphicFramePr/>
+                <a:graphic xmlns:a="http://schemas.openxmlformats.org/drawingml/2006/main">
+                  <a:graphicData uri="http://schemas.microsoft.com/office/word/2010/wordprocessingShape">
+                    <wps:wsp>
+                      <wps:cNvSpPr/>
+                      <wps:spPr>
+                        <a:xfrm>
+                          <a:off x="0" y="0"/>
+                          <a:ext cx="361149" cy="687721"/>
+                        </a:xfrm>
+                        <a:prstGeom prst="curvedLeftArrow">
+                          <a:avLst/>
+                        </a:prstGeom>
+                        <a:solidFill>
+                          <a:srgbClr val="FF0000"/>
+                        </a:solidFill>
+                        <a:ln>
+                          <a:noFill/>
+                        </a:ln>
+                      </wps:spPr>
+                      <wps:style>
+                        <a:lnRef idx="2">
+                          <a:schemeClr val="accent1">
+                            <a:shade val="50000"/>
+                          </a:schemeClr>
+                        </a:lnRef>
+                        <a:fillRef idx="1">
+                          <a:schemeClr val="accent1"/>
+                        </a:fillRef>
+                        <a:effectRef idx="0">
+                          <a:schemeClr val="accent1"/>
+                        </a:effectRef>
+                        <a:fontRef idx="minor">
+                          <a:schemeClr val="lt1"/>
+                        </a:fontRef>
+                      </wps:style>
+                      <wps:bodyPr rot="0" spcFirstLastPara="0" vertOverflow="overflow" horzOverflow="overflow" vert="horz" wrap="square" lIns="91440" tIns="45720" rIns="91440" bIns="45720" numCol="1" spcCol="0" rtlCol="0" fromWordArt="0" anchor="ctr" anchorCtr="0" forceAA="0" compatLnSpc="1">
+                        <a:prstTxWarp prst="textNoShape">
+                          <a:avLst/>
+                        </a:prstTxWarp>
+                        <a:noAutofit/>
+                      </wps:bodyPr>
+                    </wps:wsp>
+                  </a:graphicData>
+                </a:graphic>
+                <wp14:sizeRelH relativeFrom="margin">
+                  <wp14:pctWidth>0</wp14:pctWidth>
+                </wp14:sizeRelH>
+                <wp14:sizeRelV relativeFrom="margin">
+                  <wp14:pctHeight>0</wp14:pctHeight>
+                </wp14:sizeRelV>
+              </wp:anchor>
+            </w:drawing>
+          </mc:Choice>
+          <mc:Fallback>
+            <w:pict>
+              <v:shape w14:anchorId="57C5B140" id="Freccia circolare a sinistra 4" o:spid="_x0000_s1026" type="#_x0000_t103" style="position:absolute;margin-left:290.25pt;margin-top:23.75pt;width:28.45pt;height:54.15pt;z-index:251662336;visibility:visible;mso-wrap-style:square;mso-width-percent:0;mso-height-percent:0;mso-wrap-distance-left:9pt;mso-wrap-distance-top:0;mso-wrap-distance-right:9pt;mso-wrap-distance-bottom:0;mso-position-horizontal:absolute;mso-position-horizontal-relative:text;mso-position-vertical:absolute;mso-position-vertical-relative:text;mso-width-percent:0;mso-height-percent:0;mso-width-relative:margin;mso-height-relative:margin;v-text-anchor:middle" o:gfxdata="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" adj="15929,20182,5400" fillcolor="red" stroked="f" strokeweight="1pt"/>
+            </w:pict>
+          </mc:Fallback>
+        </mc:AlternateContent>
+      </w:r>
+      <w:r>
+        <w:rPr>
+          <w:rFonts w:ascii="Courier New" w:hAnsi="Courier New" w:cs="Courier New"/>
+          <w:noProof/>
+          <w:lang w:eastAsia="it-IT"/>
+        </w:rPr>
+        <mc:AlternateContent>
+          <mc:Choice Requires="wps">
+            <w:drawing>
+              <wp:anchor distT="0" distB="0" distL="114300" distR="114300" simplePos="0" relativeHeight="251661312" behindDoc="0" locked="0" layoutInCell="1" allowOverlap="1" wp14:anchorId="49089BAC" wp14:editId="6A48FE15">
+                <wp:simplePos x="0" y="0"/>
+                <wp:positionH relativeFrom="margin">
+                  <wp:align>center</wp:align>
+                </wp:positionH>
+                <wp:positionV relativeFrom="paragraph">
+                  <wp:posOffset>849572</wp:posOffset>
+                </wp:positionV>
+                <wp:extent cx="1344706" cy="472568"/>
+                <wp:effectExtent l="0" t="0" r="27305" b="22860"/>
+                <wp:wrapNone/>
+                <wp:docPr id="3" name="Elaborazione alternativa 3"/>
+                <wp:cNvGraphicFramePr/>
+                <a:graphic xmlns:a="http://schemas.openxmlformats.org/drawingml/2006/main">
+                  <a:graphicData uri="http://schemas.microsoft.com/office/word/2010/wordprocessingShape">
+                    <wps:wsp>
+                      <wps:cNvSpPr/>
+                      <wps:spPr>
+                        <a:xfrm>
+                          <a:off x="0" y="0"/>
+                          <a:ext cx="1344706" cy="472568"/>
+                        </a:xfrm>
+                        <a:prstGeom prst="flowChartAlternateProcess">
+                          <a:avLst/>
+                        </a:prstGeom>
+                        <a:solidFill>
+                          <a:srgbClr val="7030A0"/>
+                        </a:solidFill>
+                        <a:ln>
+                          <a:solidFill>
+                            <a:schemeClr val="accent5">
+                              <a:lumMod val="50000"/>
+                            </a:schemeClr>
+                          </a:solidFill>
+                        </a:ln>
+                      </wps:spPr>
+                      <wps:style>
+                        <a:lnRef idx="2">
+                          <a:schemeClr val="accent1">
+                            <a:shade val="50000"/>
+                          </a:schemeClr>
+                        </a:lnRef>
+                        <a:fillRef idx="1">
+                          <a:schemeClr val="accent1"/>
+                        </a:fillRef>
+                        <a:effectRef idx="0">
+                          <a:schemeClr val="accent1"/>
+                        </a:effectRef>
+                        <a:fontRef idx="minor">
+                          <a:schemeClr val="lt1"/>
+                        </a:fontRef>
+                      </wps:style>
+                      <wps:txbx>
+                        <w:txbxContent>
+                          <w:p>
+                            <w:pPr>
+                              <w:jc w:val="center"/>
+                              <w:rPr>
+                                <w:b/>
+                                <w:sz w:val="27"/>
+                                <w:szCs w:val="27"/>
+                              </w:rPr>
+                            </w:pPr>
+                            <w:proofErr w:type="spellStart"/>
+                            <w:r>
+                              <w:rPr>
+                                <w:b/>
+                                <w:sz w:val="27"/>
+                                <w:szCs w:val="27"/>
+                              </w:rPr>
+                              <w:t>StatisticsFrame</w:t>
+                            </w:r>
+                            <w:proofErr w:type="spellEnd"/>
+                          </w:p>
+                        </w:txbxContent>
+                      </wps:txbx>
+                      <wps:bodyPr rot="0" spcFirstLastPara="0" vertOverflow="overflow" horzOverflow="overflow" vert="horz" wrap="square" lIns="91440" tIns="45720" rIns="91440" bIns="45720" numCol="1" spcCol="0" rtlCol="0" fromWordArt="0" anchor="ctr" anchorCtr="0" forceAA="0" compatLnSpc="1">
+                        <a:prstTxWarp prst="textNoShape">
+                          <a:avLst/>
+                        </a:prstTxWarp>
+                        <a:noAutofit/>
+                      </wps:bodyPr>
+                    </wps:wsp>
+                  </a:graphicData>
+                </a:graphic>
+              </wp:anchor>
+            </w:drawing>
+          </mc:Choice>
+          <mc:Fallback>
+            <w:pict>
+              <v:shape w14:anchorId="49089BAC" id="Elaborazione alternativa 3" o:spid="_x0000_s1030" type="#_x0000_t176" style="position:absolute;margin-left:0;margin-top:66.9pt;width:105.9pt;height:37.2pt;z-index:251661312;visibility:visible;mso-wrap-style:square;mso-wrap-distance-left:9pt;mso-wrap-distance-top:0;mso-wrap-distance-right:9pt;mso-wrap-distance-bottom:0;mso-position-horizontal:center;mso-position-horizontal-relative:margin;mso-position-vertical:absolute;mso-position-vertical-relative:text;v-text-anchor:middle" o:gfxdata="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" fillcolor="#7030a0" strokecolor="#1f3763 [1608]" strokeweight="1pt">
+                <v:textbox>
+                  <w:txbxContent>
+                    <w:p>
+                      <w:pPr>
+                        <w:jc w:val="center"/>
+                        <w:rPr>
+                          <w:b/>
+                          <w:sz w:val="27"/>
+                          <w:szCs w:val="27"/>
+                        </w:rPr>
+                      </w:pPr>
+                      <w:proofErr w:type="spellStart"/>
+                      <w:r>
+                        <w:rPr>
+                          <w:b/>
+                          <w:sz w:val="27"/>
+                          <w:szCs w:val="27"/>
+                        </w:rPr>
+                        <w:t>StatisticsFrame</w:t>
+                      </w:r>
+                      <w:proofErr w:type="spellEnd"/>
+                    </w:p>
+                  </w:txbxContent>
+                </v:textbox>
+                <w10:wrap anchorx="margin"/>
+              </v:shape>
+            </w:pict>
+          </mc:Fallback>
+        </mc:AlternateContent>
+      </w:r>
+      <w:r>
+        <w:rPr>
+          <w:rFonts w:ascii="Courier New" w:hAnsi="Courier New" w:cs="Courier New"/>
+          <w:noProof/>
+          <w:lang w:eastAsia="it-IT"/>
+        </w:rPr>
+        <mc:AlternateContent>
+          <mc:Choice Requires="wps">
+            <w:drawing>
+              <wp:anchor distT="0" distB="0" distL="114300" distR="114300" simplePos="0" relativeHeight="251660288" behindDoc="0" locked="0" layoutInCell="1" allowOverlap="1" wp14:anchorId="0D485B5A" wp14:editId="2BE53881">
+                <wp:simplePos x="0" y="0"/>
+                <wp:positionH relativeFrom="margin">
+                  <wp:align>center</wp:align>
+                </wp:positionH>
+                <wp:positionV relativeFrom="paragraph">
+                  <wp:posOffset>1767076</wp:posOffset>
+                </wp:positionV>
+                <wp:extent cx="1344706" cy="472568"/>
+                <wp:effectExtent l="0" t="0" r="27305" b="22860"/>
+                <wp:wrapNone/>
+                <wp:docPr id="2" name="Elaborazione alternativa 2"/>
+                <wp:cNvGraphicFramePr/>
+                <a:graphic xmlns:a="http://schemas.openxmlformats.org/drawingml/2006/main">
+                  <a:graphicData uri="http://schemas.microsoft.com/office/word/2010/wordprocessingShape">
+                    <wps:wsp>
+                      <wps:cNvSpPr/>
+                      <wps:spPr>
+                        <a:xfrm>
+                          <a:off x="0" y="0"/>
+                          <a:ext cx="1344706" cy="472568"/>
+                        </a:xfrm>
+                        <a:prstGeom prst="flowChartAlternateProcess">
+                          <a:avLst/>
+                        </a:prstGeom>
+                        <a:solidFill>
+                          <a:srgbClr val="7030A0"/>
+                        </a:solidFill>
+                        <a:ln>
+                          <a:solidFill>
+                            <a:schemeClr val="accent5">
+                              <a:lumMod val="50000"/>
+                            </a:schemeClr>
+                          </a:solidFill>
+                        </a:ln>
+                      </wps:spPr>
+                      <wps:style>
+                        <a:lnRef idx="2">
+                          <a:schemeClr val="accent1">
+                            <a:shade val="50000"/>
+                          </a:schemeClr>
+                        </a:lnRef>
+                        <a:fillRef idx="1">
+                          <a:schemeClr val="accent1"/>
+                        </a:fillRef>
+                        <a:effectRef idx="0">
+                          <a:schemeClr val="accent1"/>
+                        </a:effectRef>
+                        <a:fontRef idx="minor">
+                          <a:schemeClr val="lt1"/>
+                        </a:fontRef>
+                      </wps:style>
+                      <wps:txbx>
+                        <w:txbxContent>
+                          <w:p>
+                            <w:pPr>
+                              <w:jc w:val="center"/>
+                              <w:rPr>
+                                <w:b/>
+                                <w:sz w:val="23"/>
+                                <w:szCs w:val="23"/>
+                              </w:rPr>
+                            </w:pPr>
+                            <w:proofErr w:type="spellStart"/>
+                            <w:r>
+                              <w:rPr>
+                                <w:b/>
+                                <w:sz w:val="23"/>
+                                <w:szCs w:val="23"/>
+                              </w:rPr>
+                              <w:t>StatisticsManager</w:t>
+                            </w:r>
+                            <w:proofErr w:type="spellEnd"/>
+                          </w:p>
+                        </w:txbxContent>
+                      </wps:txbx>
+                      <wps:bodyPr rot="0" spcFirstLastPara="0" vertOverflow="overflow" horzOverflow="overflow" vert="horz" wrap="square" lIns="91440" tIns="45720" rIns="91440" bIns="45720" numCol="1" spcCol="0" rtlCol="0" fromWordArt="0" anchor="ctr" anchorCtr="0" forceAA="0" compatLnSpc="1">
+                        <a:prstTxWarp prst="textNoShape">
+                          <a:avLst/>
+                        </a:prstTxWarp>
+                        <a:noAutofit/>
+                      </wps:bodyPr>
+                    </wps:wsp>
+                  </a:graphicData>
+                </a:graphic>
+              </wp:anchor>
+            </w:drawing>
+          </mc:Choice>
+          <mc:Fallback>
+            <w:pict>
+              <v:shape w14:anchorId="0D485B5A" id="Elaborazione alternativa 2" o:spid="_x0000_s1031" type="#_x0000_t176" style="position:absolute;margin-left:0;margin-top:139.15pt;width:105.9pt;height:37.2pt;z-index:251660288;visibility:visible;mso-wrap-style:square;mso-wrap-distance-left:9pt;mso-wrap-distance-top:0;mso-wrap-distance-right:9pt;mso-wrap-distance-bottom:0;mso-position-horizontal:center;mso-position-horizontal-relative:margin;mso-position-vertical:absolute;mso-position-vertical-relative:text;v-text-anchor:middle" o:gfxdata="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" fillcolor="#7030a0" strokecolor="#1f3763 [1608]" strokeweight="1pt">
+                <v:textbox>
+                  <w:txbxContent>
+                    <w:p>
+                      <w:pPr>
+                        <w:jc w:val="center"/>
+                        <w:rPr>
+                          <w:b/>
+                          <w:sz w:val="23"/>
+                          <w:szCs w:val="23"/>
+                        </w:rPr>
+                      </w:pPr>
+                      <w:proofErr w:type="spellStart"/>
+                      <w:r>
+                        <w:rPr>
+                          <w:b/>
+                          <w:sz w:val="23"/>
+                          <w:szCs w:val="23"/>
+                        </w:rPr>
+                        <w:t>StatisticsManager</w:t>
+                      </w:r>
+                      <w:proofErr w:type="spellEnd"/>
+                    </w:p>
+                  </w:txbxContent>
+                </v:textbox>
+                <w10:wrap anchorx="margin"/>
+              </v:shape>
+            </w:pict>
+          </mc:Fallback>
+        </mc:AlternateContent>
+      </w:r>
+    </w:p>
+    <w:p/>
     <w:p>
       <w:pPr>
         <w:ind w:left="708" w:hanging="708"/>
@@ -1231,7 +2652,163 @@
     <w:p/>
     <w:p/>
     <w:p/>
+    <w:p>
+      <w:pPr>
+        <w:rPr>
+          <w:u w:val="single"/>
+        </w:rPr>
+      </w:pPr>
+    </w:p>
     <w:p/>
+    <w:p/>
+    <w:p/>
+    <w:p>
+      <w:r>
+        <w:t>Dal punto di vista delle utilità prodotte è presente un file con la configurazione del server (</w:t>
+      </w:r>
+      <w:proofErr w:type="spellStart"/>
+      <w:r>
+        <w:rPr>
+          <w:rFonts w:ascii="Courier New" w:hAnsi="Courier New" w:cs="Courier New"/>
+        </w:rPr>
+        <w:t>SIBConfiguration</w:t>
+      </w:r>
+      <w:proofErr w:type="spellEnd"/>
+      <w:r>
+        <w:t xml:space="preserve">) dove è presente la SIB, una classe che contiene tutte le informazioni dell'ontologia e la classe </w:t>
+      </w:r>
+      <w:r>
+        <w:rPr>
+          <w:rFonts w:ascii="Courier New" w:hAnsi="Courier New" w:cs="Courier New"/>
+        </w:rPr>
+        <w:t>Triple</w:t>
+      </w:r>
+      <w:r>
+        <w:t xml:space="preserve">. Quest'ultima permette di aggiungere un livello di astrazione maggiore per l'inserimento delle triple all'interno della SIB. Fornisce quindi all'utente una vista sotto forma di soggetto, predicato e oggetto interfacciandosi con le API </w:t>
+      </w:r>
+      <w:proofErr w:type="spellStart"/>
+      <w:r>
+        <w:t>pre</w:t>
+      </w:r>
+      <w:proofErr w:type="spellEnd"/>
+      <w:r>
+        <w:t xml:space="preserve">-esistenti che utilizzano solamente dei </w:t>
+      </w:r>
+      <w:proofErr w:type="spellStart"/>
+      <w:r>
+        <w:rPr>
+          <w:rFonts w:ascii="Courier New" w:hAnsi="Courier New" w:cs="Courier New"/>
+        </w:rPr>
+        <w:t>Vector</w:t>
+      </w:r>
+      <w:proofErr w:type="spellEnd"/>
+      <w:r>
+        <w:rPr>
+          <w:rFonts w:ascii="Courier New" w:hAnsi="Courier New" w:cs="Courier New"/>
+        </w:rPr>
+        <w:t>&lt;</w:t>
+      </w:r>
+      <w:proofErr w:type="spellStart"/>
+      <w:r>
+        <w:rPr>
+          <w:rFonts w:ascii="Courier New" w:hAnsi="Courier New" w:cs="Courier New"/>
+        </w:rPr>
+        <w:t>String</w:t>
+      </w:r>
+      <w:proofErr w:type="spellEnd"/>
+      <w:r>
+        <w:rPr>
+          <w:rFonts w:ascii="Courier New" w:hAnsi="Courier New" w:cs="Courier New"/>
+        </w:rPr>
+        <w:t>&gt;</w:t>
+      </w:r>
+      <w:r>
+        <w:t>.</w:t>
+      </w:r>
+    </w:p>
+    <w:p/>
+    <w:p/>
+    <w:p/>
+    <w:p>
+      <w:pPr>
+        <w:pStyle w:val="Paragrafoelenco"/>
+        <w:numPr>
+          <w:ilvl w:val="0"/>
+          <w:numId w:val="4"/>
+        </w:numPr>
+      </w:pPr>
+      <w:r>
+        <w:t xml:space="preserve">I </w:t>
+      </w:r>
+      <w:proofErr w:type="spellStart"/>
+      <w:r>
+        <w:t>parser</w:t>
+      </w:r>
+      <w:proofErr w:type="spellEnd"/>
+      <w:r>
+        <w:t xml:space="preserve"> SAX permettono di analizzare dei file xml per ricavare l'elenco dei punti di cui è composto il percorso di una linea e l'elenco delle fermate per ogni linea. Nel caso dei punti appartenenti al percorso il </w:t>
+      </w:r>
+      <w:proofErr w:type="spellStart"/>
+      <w:r>
+        <w:t>parser</w:t>
+      </w:r>
+      <w:proofErr w:type="spellEnd"/>
+      <w:r>
+        <w:t xml:space="preserve"> si limiterà ad estrapolare le coordinate di ogni punto, mentre per le fermate verrà considerato anche il </w:t>
+      </w:r>
+      <w:proofErr w:type="spellStart"/>
+      <w:r>
+        <w:t>tag</w:t>
+      </w:r>
+      <w:proofErr w:type="spellEnd"/>
+      <w:r>
+        <w:t xml:space="preserve"> contenente il nome della fermata.</w:t>
+      </w:r>
+    </w:p>
+    <w:p/>
+    <w:p>
+      <w:pPr>
+        <w:pStyle w:val="Paragrafoelenco"/>
+        <w:numPr>
+          <w:ilvl w:val="0"/>
+          <w:numId w:val="4"/>
+        </w:numPr>
+      </w:pPr>
+      <w:r>
+        <w:t xml:space="preserve">Tutti i dati di simulazione sono disponibili all'interno del programma tramite il singleton </w:t>
+      </w:r>
+      <w:proofErr w:type="spellStart"/>
+      <w:r>
+        <w:rPr>
+          <w:rFonts w:ascii="Courier New" w:hAnsi="Courier New" w:cs="Courier New"/>
+        </w:rPr>
+        <w:t>SimulationConfig</w:t>
+      </w:r>
+      <w:proofErr w:type="spellEnd"/>
+      <w:r>
+        <w:t>.</w:t>
+      </w:r>
+      <w:r>
+        <w:br/>
+        <w:t xml:space="preserve">Una serie di dati iniziali sono richiesti all’utente all’avvio tramite l’interfaccia </w:t>
+      </w:r>
+      <w:proofErr w:type="spellStart"/>
+      <w:r>
+        <w:rPr>
+          <w:rFonts w:ascii="Courier New" w:hAnsi="Courier New" w:cs="Courier New"/>
+        </w:rPr>
+        <w:t>SimConfigurationFrame</w:t>
+      </w:r>
+      <w:proofErr w:type="spellEnd"/>
+      <w:r>
+        <w:t>, che provvede invece a gestire il frame. Ulteriori dati di configurazione (come i posti massimi per autobus) sono invece presenti ma configurabili tramite codice.</w:t>
+      </w:r>
+    </w:p>
+    <w:p>
+      <w:pPr>
+        <w:pStyle w:val="Paragrafoelenco"/>
+      </w:pPr>
+    </w:p>
     <w:p>
       <w:bookmarkStart w:id="0" w:name="_GoBack"/>
       <w:bookmarkEnd w:id="0"/>
@@ -1588,6 +3165,205 @@
     </w:lvl>
   </w:abstractNum>
   <w:abstractNum w:abstractNumId="3" w15:restartNumberingAfterBreak="0">
+    <w:nsid w:val="3CD903D7"/>
+    <w:multiLevelType w:val="hybridMultilevel"/>
+    <w:tmpl w:val="FFE80EC2"/>
+    <w:lvl w:ilvl="0" w:tplc="04100011">
+      <w:start w:val="1"/>
+      <w:numFmt w:val="decimal"/>
+      <w:lvlText w:val="%1)"/>
+      <w:lvlJc w:val="left"/>
+      <w:pPr>
+        <w:ind w:left="720" w:hanging="360"/>
+      </w:pPr>
+    </w:lvl>
+    <w:lvl w:ilvl="1" w:tplc="04100019" w:tentative="1">
+      <w:start w:val="1"/>
+      <w:numFmt w:val="lowerLetter"/>
+      <w:lvlText w:val="%2."/>
+      <w:lvlJc w:val="left"/>
+      <w:pPr>
+        <w:ind w:left="1440" w:hanging="360"/>
+      </w:pPr>
+    </w:lvl>
+    <w:lvl w:ilvl="2" w:tplc="0410001B" w:tentative="1">
+      <w:start w:val="1"/>
+      <w:numFmt w:val="lowerRoman"/>
+      <w:lvlText w:val="%3."/>
+      <w:lvlJc w:val="right"/>
+      <w:pPr>
+        <w:ind w:left="2160" w:hanging="180"/>
+      </w:pPr>
+    </w:lvl>
+    <w:lvl w:ilvl="3" w:tplc="0410000F" w:tentative="1">
+      <w:start w:val="1"/>
+      <w:numFmt w:val="decimal"/>
+      <w:lvlText w:val="%4."/>
+      <w:lvlJc w:val="left"/>
+      <w:pPr>
+        <w:ind w:left="2880" w:hanging="360"/>
+      </w:pPr>
+    </w:lvl>
+    <w:lvl w:ilvl="4" w:tplc="04100019" w:tentative="1">
+      <w:start w:val="1"/>
+      <w:numFmt w:val="lowerLetter"/>
+      <w:lvlText w:val="%5."/>
+      <w:lvlJc w:val="left"/>
+      <w:pPr>
+        <w:ind w:left="3600" w:hanging="360"/>
+      </w:pPr>
+    </w:lvl>
+    <w:lvl w:ilvl="5" w:tplc="0410001B" w:tentative="1">
+      <w:start w:val="1"/>
+      <w:numFmt w:val="lowerRoman"/>
+      <w:lvlText w:val="%6."/>
+      <w:lvlJc w:val="right"/>
+      <w:pPr>
+        <w:ind w:left="4320" w:hanging="180"/>
+      </w:pPr>
+    </w:lvl>
+    <w:lvl w:ilvl="6" w:tplc="0410000F" w:tentative="1">
+      <w:start w:val="1"/>
+      <w:numFmt w:val="decimal"/>
+      <w:lvlText w:val="%7."/>
+      <w:lvlJc w:val="left"/>
+      <w:pPr>
+        <w:ind w:left="5040" w:hanging="360"/>
+      </w:pPr>
+    </w:lvl>
+    <w:lvl w:ilvl="7" w:tplc="04100019" w:tentative="1">
+      <w:start w:val="1"/>
+      <w:numFmt w:val="lowerLetter"/>
+      <w:lvlText w:val="%8."/>
+      <w:lvlJc w:val="left"/>
+      <w:pPr>
+        <w:ind w:left="5760" w:hanging="360"/>
+      </w:pPr>
+    </w:lvl>
+    <w:lvl w:ilvl="8" w:tplc="0410001B" w:tentative="1">
+      <w:start w:val="1"/>
+      <w:numFmt w:val="lowerRoman"/>
+      <w:lvlText w:val="%9."/>
+      <w:lvlJc w:val="right"/>
+      <w:pPr>
+        <w:ind w:left="6480" w:hanging="180"/>
+      </w:pPr>
+    </w:lvl>
+  </w:abstractNum>
+  <w:abstractNum w:abstractNumId="4" w15:restartNumberingAfterBreak="0">
+    <w:nsid w:val="649A2C61"/>
+    <w:multiLevelType w:val="hybridMultilevel"/>
+    <w:tmpl w:val="614884D0"/>
+    <w:lvl w:ilvl="0" w:tplc="04100001">
+      <w:start w:val="1"/>
+      <w:numFmt w:val="bullet"/>
+      <w:lvlText w:val=""/>
+      <w:lvlJc w:val="left"/>
+      <w:pPr>
+        <w:ind w:left="720" w:hanging="360"/>
+      </w:pPr>
+      <w:rPr>
+        <w:rFonts w:ascii="Symbol" w:hAnsi="Symbol" w:hint="default"/>
+      </w:rPr>
+    </w:lvl>
+    <w:lvl w:ilvl="1" w:tplc="04100003" w:tentative="1">
+      <w:start w:val="1"/>
+      <w:numFmt w:val="bullet"/>
+      <w:lvlText w:val="o"/>
+      <w:lvlJc w:val="left"/>
+      <w:pPr>
+        <w:ind w:left="1440" w:hanging="360"/>
+      </w:pPr>
+      <w:rPr>
+        <w:rFonts w:ascii="Courier New" w:hAnsi="Courier New" w:cs="Courier New" w:hint="default"/>
+      </w:rPr>
+    </w:lvl>
+    <w:lvl w:ilvl="2" w:tplc="04100005" w:tentative="1">
+      <w:start w:val="1"/>
+      <w:numFmt w:val="bullet"/>
+      <w:lvlText w:val=""/>
+      <w:lvlJc w:val="left"/>
+      <w:pPr>
+        <w:ind w:left="2160" w:hanging="360"/>
+      </w:pPr>
+      <w:rPr>
+        <w:rFonts w:ascii="Wingdings" w:hAnsi="Wingdings" w:hint="default"/>
+      </w:rPr>
+    </w:lvl>
+    <w:lvl w:ilvl="3" w:tplc="04100001" w:tentative="1">
+      <w:start w:val="1"/>
+      <w:numFmt w:val="bullet"/>
+      <w:lvlText w:val=""/>
+      <w:lvlJc w:val="left"/>
+      <w:pPr>
+        <w:ind w:left="2880" w:hanging="360"/>
+      </w:pPr>
+      <w:rPr>
+        <w:rFonts w:ascii="Symbol" w:hAnsi="Symbol" w:hint="default"/>
+      </w:rPr>
+    </w:lvl>
+    <w:lvl w:ilvl="4" w:tplc="04100003" w:tentative="1">
+      <w:start w:val="1"/>
+      <w:numFmt w:val="bullet"/>
+      <w:lvlText w:val="o"/>
+      <w:lvlJc w:val="left"/>
+      <w:pPr>
+        <w:ind w:left="3600" w:hanging="360"/>
+      </w:pPr>
+      <w:rPr>
+        <w:rFonts w:ascii="Courier New" w:hAnsi="Courier New" w:cs="Courier New" w:hint="default"/>
+      </w:rPr>
+    </w:lvl>
+    <w:lvl w:ilvl="5" w:tplc="04100005" w:tentative="1">
+      <w:start w:val="1"/>
+      <w:numFmt w:val="bullet"/>
+      <w:lvlText w:val=""/>
+      <w:lvlJc w:val="left"/>
+      <w:pPr>
+        <w:ind w:left="4320" w:hanging="360"/>
+      </w:pPr>
+      <w:rPr>
+        <w:rFonts w:ascii="Wingdings" w:hAnsi="Wingdings" w:hint="default"/>
+      </w:rPr>
+    </w:lvl>
+    <w:lvl w:ilvl="6" w:tplc="04100001" w:tentative="1">
+      <w:start w:val="1"/>
+      <w:numFmt w:val="bullet"/>
+      <w:lvlText w:val=""/>
+      <w:lvlJc w:val="left"/>
+      <w:pPr>
+        <w:ind w:left="5040" w:hanging="360"/>
+      </w:pPr>
+      <w:rPr>
+        <w:rFonts w:ascii="Symbol" w:hAnsi="Symbol" w:hint="default"/>
+      </w:rPr>
+    </w:lvl>
+    <w:lvl w:ilvl="7" w:tplc="04100003" w:tentative="1">
+      <w:start w:val="1"/>
+      <w:numFmt w:val="bullet"/>
+      <w:lvlText w:val="o"/>
+      <w:lvlJc w:val="left"/>
+      <w:pPr>
+        <w:ind w:left="5760" w:hanging="360"/>
+      </w:pPr>
+      <w:rPr>
+        <w:rFonts w:ascii="Courier New" w:hAnsi="Courier New" w:cs="Courier New" w:hint="default"/>
+      </w:rPr>
+    </w:lvl>
+    <w:lvl w:ilvl="8" w:tplc="04100005" w:tentative="1">
+      <w:start w:val="1"/>
+      <w:numFmt w:val="bullet"/>
+      <w:lvlText w:val=""/>
+      <w:lvlJc w:val="left"/>
+      <w:pPr>
+        <w:ind w:left="6480" w:hanging="360"/>
+      </w:pPr>
+      <w:rPr>
+        <w:rFonts w:ascii="Wingdings" w:hAnsi="Wingdings" w:hint="default"/>
+      </w:rPr>
+    </w:lvl>
+  </w:abstractNum>
+  <w:abstractNum w:abstractNumId="5" w15:restartNumberingAfterBreak="0">
     <w:nsid w:val="7ED20397"/>
     <w:multiLevelType w:val="hybridMultilevel"/>
     <w:tmpl w:val="9A4E148E"/>
@@ -1686,7 +3462,13 @@
     <w:abstractNumId w:val="2"/>
   </w:num>
   <w:num w:numId="4">
+    <w:abstractNumId w:val="5"/>
+  </w:num>
+  <w:num w:numId="5">
     <w:abstractNumId w:val="3"/>
+  </w:num>
+  <w:num w:numId="6">
+    <w:abstractNumId w:val="4"/>
   </w:num>
 </w:numbering>
 </file>
@@ -2123,6 +3905,34 @@
       <w:contextualSpacing/>
     </w:pPr>
   </w:style>
+  <w:style w:type="paragraph" w:styleId="Testonormale">
+    <w:name w:val="Plain Text"/>
+    <w:basedOn w:val="Normale"/>
+    <w:link w:val="TestonormaleCarattere"/>
+    <w:uiPriority w:val="99"/>
+    <w:unhideWhenUsed/>
+    <w:rsid w:val="00035334"/>
+    <w:pPr>
+      <w:spacing w:after="0" w:line="240" w:lineRule="auto"/>
+    </w:pPr>
+    <w:rPr>
+      <w:rFonts w:ascii="Consolas" w:hAnsi="Consolas"/>
+      <w:sz w:val="21"/>
+      <w:szCs w:val="21"/>
+    </w:rPr>
+  </w:style>
+  <w:style w:type="character" w:customStyle="1" w:styleId="TestonormaleCarattere">
+    <w:name w:val="Testo normale Carattere"/>
+    <w:basedOn w:val="Carpredefinitoparagrafo"/>
+    <w:link w:val="Testonormale"/>
+    <w:uiPriority w:val="99"/>
+    <w:rsid w:val="00035334"/>
+    <w:rPr>
+      <w:rFonts w:ascii="Consolas" w:hAnsi="Consolas"/>
+      <w:sz w:val="21"/>
+      <w:szCs w:val="21"/>
+    </w:rPr>
+  </w:style>
 </w:styles>
 </file>
 

</xml_diff>